<commit_message>
Rutas relativas y absolutas
</commit_message>
<xml_diff>
--- a/Apuntes de Curso de Universidad Desarrollo web 2021.docx
+++ b/Apuntes de Curso de Universidad Desarrollo web 2021.docx
@@ -345,8 +345,8 @@
         </w:rPr>
         <w:drawing>
           <wp:inline distT="0" distB="0" distL="0" distR="0" wp14:anchorId="64673235" wp14:editId="34FCB009">
-            <wp:extent cx="3188473" cy="739140"/>
-            <wp:effectExtent l="0" t="0" r="0" b="3810"/>
+            <wp:extent cx="2584174" cy="739108"/>
+            <wp:effectExtent l="0" t="0" r="6985" b="4445"/>
             <wp:docPr id="2" name="Imagen 2"/>
             <wp:cNvGraphicFramePr>
               <a:graphicFrameLocks xmlns:a="http://schemas.openxmlformats.org/drawingml/2006/main" noChangeAspect="1"/>
@@ -367,7 +367,7 @@
                   <pic:spPr>
                     <a:xfrm>
                       <a:off x="0" y="0"/>
-                      <a:ext cx="3233283" cy="749528"/>
+                      <a:ext cx="2668102" cy="763113"/>
                     </a:xfrm>
                     <a:prstGeom prst="rect">
                       <a:avLst/>
@@ -396,8 +396,8 @@
         </w:rPr>
         <w:drawing>
           <wp:inline distT="0" distB="0" distL="0" distR="0" wp14:anchorId="1E8E2F55" wp14:editId="3AFD150B">
-            <wp:extent cx="4102873" cy="1423035"/>
-            <wp:effectExtent l="0" t="0" r="0" b="5715"/>
+            <wp:extent cx="3283888" cy="1422987"/>
+            <wp:effectExtent l="0" t="0" r="0" b="6350"/>
             <wp:docPr id="1" name="Imagen 1"/>
             <wp:cNvGraphicFramePr>
               <a:graphicFrameLocks xmlns:a="http://schemas.openxmlformats.org/drawingml/2006/main" noChangeAspect="1"/>
@@ -417,7 +417,7 @@
                   <pic:spPr bwMode="auto">
                     <a:xfrm>
                       <a:off x="0" y="0"/>
-                      <a:ext cx="4121706" cy="1429567"/>
+                      <a:ext cx="3303159" cy="1431337"/>
                     </a:xfrm>
                     <a:prstGeom prst="rect">
                       <a:avLst/>
@@ -3309,15 +3309,13 @@
         </w:rPr>
         <w:t xml:space="preserve">Ahora podemos agregar nuestra </w:t>
       </w:r>
-      <w:proofErr w:type="spellStart"/>
-      <w:r>
-        <w:rPr>
-          <w:sz w:val="18"/>
-          <w:szCs w:val="18"/>
-        </w:rPr>
-        <w:t>pagina</w:t>
-      </w:r>
-      <w:proofErr w:type="spellEnd"/>
+      <w:r>
+        <w:rPr>
+          <w:sz w:val="18"/>
+          <w:szCs w:val="18"/>
+        </w:rPr>
+        <w:t>página</w:t>
+      </w:r>
       <w:r>
         <w:rPr>
           <w:sz w:val="18"/>
@@ -3356,15 +3354,13 @@
         </w:rPr>
         <w:t xml:space="preserve">Agregamos algunas líneas de contenido para nuestra </w:t>
       </w:r>
-      <w:proofErr w:type="spellStart"/>
-      <w:r>
-        <w:rPr>
-          <w:sz w:val="18"/>
-          <w:szCs w:val="18"/>
-        </w:rPr>
-        <w:t>pagina</w:t>
-      </w:r>
-      <w:proofErr w:type="spellEnd"/>
+      <w:r>
+        <w:rPr>
+          <w:sz w:val="18"/>
+          <w:szCs w:val="18"/>
+        </w:rPr>
+        <w:t>página</w:t>
+      </w:r>
       <w:r>
         <w:rPr>
           <w:sz w:val="18"/>
@@ -4495,8 +4491,8 @@
         </w:rPr>
         <w:drawing>
           <wp:inline distT="0" distB="0" distL="0" distR="0" wp14:anchorId="20D5E3FB" wp14:editId="4897CF74">
-            <wp:extent cx="3697356" cy="1979295"/>
-            <wp:effectExtent l="0" t="0" r="0" b="1905"/>
+            <wp:extent cx="3045349" cy="1979089"/>
+            <wp:effectExtent l="0" t="0" r="3175" b="2540"/>
             <wp:docPr id="12" name="Imagen 12"/>
             <wp:cNvGraphicFramePr>
               <a:graphicFrameLocks xmlns:a="http://schemas.openxmlformats.org/drawingml/2006/main" noChangeAspect="1"/>
@@ -4516,7 +4512,7 @@
                   <pic:spPr bwMode="auto">
                     <a:xfrm>
                       <a:off x="0" y="0"/>
-                      <a:ext cx="3698439" cy="1979875"/>
+                      <a:ext cx="3061787" cy="1989771"/>
                     </a:xfrm>
                     <a:prstGeom prst="rect">
                       <a:avLst/>
@@ -5902,24 +5898,22 @@
           <w:szCs w:val="18"/>
         </w:rPr>
       </w:pPr>
-    </w:p>
-    <w:p>
       <w:r>
         <w:rPr>
           <w:noProof/>
           <w:lang w:eastAsia="es-MX"/>
         </w:rPr>
         <w:drawing>
-          <wp:anchor distT="0" distB="0" distL="114300" distR="114300" simplePos="0" relativeHeight="251658240" behindDoc="0" locked="0" layoutInCell="1" allowOverlap="1">
-            <wp:simplePos x="461176" y="7005099"/>
-            <wp:positionH relativeFrom="column">
+          <wp:anchor distT="0" distB="0" distL="114300" distR="114300" simplePos="0" relativeHeight="251658240" behindDoc="0" locked="0" layoutInCell="1" allowOverlap="1" wp14:anchorId="6CF49DDC" wp14:editId="7F58F5E2">
+            <wp:simplePos x="0" y="0"/>
+            <wp:positionH relativeFrom="margin">
               <wp:align>left</wp:align>
             </wp:positionH>
             <wp:positionV relativeFrom="paragraph">
-              <wp:align>top</wp:align>
+              <wp:posOffset>254635</wp:posOffset>
             </wp:positionV>
-            <wp:extent cx="3060700" cy="1486894"/>
-            <wp:effectExtent l="0" t="0" r="6350" b="0"/>
+            <wp:extent cx="2353310" cy="1486535"/>
+            <wp:effectExtent l="0" t="0" r="8890" b="0"/>
             <wp:wrapSquare wrapText="bothSides"/>
             <wp:docPr id="11" name="Imagen 11"/>
             <wp:cNvGraphicFramePr>
@@ -5946,7 +5940,7 @@
                   <pic:spPr bwMode="auto">
                     <a:xfrm>
                       <a:off x="0" y="0"/>
-                      <a:ext cx="3060700" cy="1486894"/>
+                      <a:ext cx="2353310" cy="1486535"/>
                     </a:xfrm>
                     <a:prstGeom prst="rect">
                       <a:avLst/>
@@ -5963,9 +5957,14 @@
                 </pic:pic>
               </a:graphicData>
             </a:graphic>
+            <wp14:sizeRelH relativeFrom="margin">
+              <wp14:pctWidth>0</wp14:pctWidth>
+            </wp14:sizeRelH>
           </wp:anchor>
         </w:drawing>
       </w:r>
+    </w:p>
+    <w:p>
       <w:r>
         <w:br w:type="textWrapping" w:clear="all"/>
       </w:r>
@@ -6137,8 +6136,8 @@
         <w:lastRenderedPageBreak/>
         <w:drawing>
           <wp:inline distT="0" distB="0" distL="0" distR="0" wp14:anchorId="5655536F" wp14:editId="4116F559">
-            <wp:extent cx="3163766" cy="1518699"/>
-            <wp:effectExtent l="0" t="0" r="0" b="5715"/>
+            <wp:extent cx="2162754" cy="1518285"/>
+            <wp:effectExtent l="0" t="0" r="9525" b="5715"/>
             <wp:docPr id="13" name="Imagen 13"/>
             <wp:cNvGraphicFramePr>
               <a:graphicFrameLocks xmlns:a="http://schemas.openxmlformats.org/drawingml/2006/main" noChangeAspect="1"/>
@@ -6159,7 +6158,7 @@
                   <pic:spPr>
                     <a:xfrm>
                       <a:off x="0" y="0"/>
-                      <a:ext cx="3185812" cy="1529282"/>
+                      <a:ext cx="2183195" cy="1532635"/>
                     </a:xfrm>
                     <a:prstGeom prst="rect">
                       <a:avLst/>
@@ -6652,8 +6651,8 @@
         </w:rPr>
         <w:drawing>
           <wp:inline distT="0" distB="0" distL="0" distR="0" wp14:anchorId="6AA7C0C8" wp14:editId="0EB57ABB">
-            <wp:extent cx="3139440" cy="1924050"/>
-            <wp:effectExtent l="0" t="0" r="3810" b="0"/>
+            <wp:extent cx="2210462" cy="1924050"/>
+            <wp:effectExtent l="0" t="0" r="0" b="0"/>
             <wp:docPr id="16" name="Imagen 16"/>
             <wp:cNvGraphicFramePr>
               <a:graphicFrameLocks xmlns:a="http://schemas.openxmlformats.org/drawingml/2006/main" noChangeAspect="1"/>
@@ -6674,7 +6673,7 @@
                   <pic:spPr>
                     <a:xfrm>
                       <a:off x="0" y="0"/>
-                      <a:ext cx="3145399" cy="1927702"/>
+                      <a:ext cx="2218419" cy="1930976"/>
                     </a:xfrm>
                     <a:prstGeom prst="rect">
                       <a:avLst/>
@@ -6701,15 +6700,13 @@
         </w:rPr>
         <w:t xml:space="preserve">Podemos ver claramente la diferencia del nuestro párrafo en rojo que no se </w:t>
       </w:r>
-      <w:proofErr w:type="spellStart"/>
-      <w:r>
-        <w:rPr>
-          <w:sz w:val="18"/>
-          <w:szCs w:val="18"/>
-        </w:rPr>
-        <w:t>respeto</w:t>
-      </w:r>
-      <w:proofErr w:type="spellEnd"/>
+      <w:r>
+        <w:rPr>
+          <w:sz w:val="18"/>
+          <w:szCs w:val="18"/>
+        </w:rPr>
+        <w:t>respetó</w:t>
+      </w:r>
       <w:r>
         <w:rPr>
           <w:sz w:val="18"/>
@@ -12159,8 +12156,8 @@
         </w:rPr>
         <w:drawing>
           <wp:inline distT="0" distB="0" distL="0" distR="0" wp14:anchorId="65826D29" wp14:editId="16BA5568">
-            <wp:extent cx="1289050" cy="889000"/>
-            <wp:effectExtent l="0" t="0" r="6350" b="6350"/>
+            <wp:extent cx="1089328" cy="889000"/>
+            <wp:effectExtent l="0" t="0" r="0" b="6350"/>
             <wp:docPr id="31" name="Imagen 31"/>
             <wp:cNvGraphicFramePr>
               <a:graphicFrameLocks xmlns:a="http://schemas.openxmlformats.org/drawingml/2006/main" noChangeAspect="1"/>
@@ -12181,7 +12178,7 @@
                   <pic:spPr>
                     <a:xfrm>
                       <a:off x="0" y="0"/>
-                      <a:ext cx="1289050" cy="889000"/>
+                      <a:ext cx="1091570" cy="890829"/>
                     </a:xfrm>
                     <a:prstGeom prst="rect">
                       <a:avLst/>
@@ -12193,6 +12190,14 @@
           </wp:inline>
         </w:drawing>
       </w:r>
+    </w:p>
+    <w:p>
+      <w:pPr>
+        <w:rPr>
+          <w:sz w:val="18"/>
+          <w:szCs w:val="18"/>
+        </w:rPr>
+      </w:pPr>
     </w:p>
     <w:p>
       <w:pPr>
@@ -13874,8 +13879,8 @@
         </w:rPr>
         <w:drawing>
           <wp:inline distT="0" distB="0" distL="0" distR="0" wp14:anchorId="74A6CAEC" wp14:editId="243943E7">
-            <wp:extent cx="3879850" cy="4019550"/>
-            <wp:effectExtent l="0" t="0" r="6350" b="0"/>
+            <wp:extent cx="3140710" cy="2663687"/>
+            <wp:effectExtent l="0" t="0" r="2540" b="3810"/>
             <wp:docPr id="33" name="Imagen 33"/>
             <wp:cNvGraphicFramePr>
               <a:graphicFrameLocks xmlns:a="http://schemas.openxmlformats.org/drawingml/2006/main" noChangeAspect="1"/>
@@ -13896,7 +13901,7 @@
                   <pic:spPr>
                     <a:xfrm>
                       <a:off x="0" y="0"/>
-                      <a:ext cx="3879850" cy="4019550"/>
+                      <a:ext cx="3149746" cy="2671350"/>
                     </a:xfrm>
                     <a:prstGeom prst="rect">
                       <a:avLst/>
@@ -13908,6 +13913,54 @@
           </wp:inline>
         </w:drawing>
       </w:r>
+    </w:p>
+    <w:p>
+      <w:pPr>
+        <w:rPr>
+          <w:sz w:val="18"/>
+          <w:szCs w:val="18"/>
+        </w:rPr>
+      </w:pPr>
+    </w:p>
+    <w:p>
+      <w:pPr>
+        <w:rPr>
+          <w:sz w:val="18"/>
+          <w:szCs w:val="18"/>
+        </w:rPr>
+      </w:pPr>
+    </w:p>
+    <w:p>
+      <w:pPr>
+        <w:rPr>
+          <w:sz w:val="18"/>
+          <w:szCs w:val="18"/>
+        </w:rPr>
+      </w:pPr>
+    </w:p>
+    <w:p>
+      <w:pPr>
+        <w:rPr>
+          <w:sz w:val="18"/>
+          <w:szCs w:val="18"/>
+        </w:rPr>
+      </w:pPr>
+    </w:p>
+    <w:p>
+      <w:pPr>
+        <w:rPr>
+          <w:sz w:val="18"/>
+          <w:szCs w:val="18"/>
+        </w:rPr>
+      </w:pPr>
+    </w:p>
+    <w:p>
+      <w:pPr>
+        <w:rPr>
+          <w:sz w:val="18"/>
+          <w:szCs w:val="18"/>
+        </w:rPr>
+      </w:pPr>
     </w:p>
     <w:p>
       <w:pPr>
@@ -14288,7 +14341,16 @@
           <w:sz w:val="20"/>
           <w:szCs w:val="20"/>
         </w:rPr>
-        <w:t>index.html</w:t>
+        <w:t>index</w:t>
+      </w:r>
+      <w:r>
+        <w:rPr>
+          <w:b/>
+          <w:i/>
+          <w:sz w:val="20"/>
+          <w:szCs w:val="20"/>
+        </w:rPr>
+        <w:t>.html</w:t>
       </w:r>
     </w:p>
     <w:p>
@@ -14897,7 +14959,7 @@
           <w:szCs w:val="20"/>
           <w:lang w:eastAsia="es-MX"/>
         </w:rPr>
-        <w:t>&gt;Acerca de GlobalMentoring.com.mx&lt;/</w:t>
+        <w:t>&gt;Links HTML&lt;/</w:t>
       </w:r>
       <w:proofErr w:type="spellStart"/>
       <w:r>
@@ -14942,17 +15004,123 @@
           <w:szCs w:val="20"/>
           <w:lang w:eastAsia="es-MX"/>
         </w:rPr>
-        <w:t>&lt;/</w:t>
-      </w:r>
-      <w:r>
-        <w:rPr>
-          <w:rFonts w:ascii="Consolas" w:eastAsia="Times New Roman" w:hAnsi="Consolas" w:cs="Times New Roman"/>
-          <w:color w:val="42C6FF"/>
-          <w:sz w:val="20"/>
-          <w:szCs w:val="20"/>
-          <w:lang w:eastAsia="es-MX"/>
-        </w:rPr>
-        <w:t>head</w:t>
+        <w:t>    &lt;</w:t>
+      </w:r>
+      <w:r>
+        <w:rPr>
+          <w:rFonts w:ascii="Consolas" w:eastAsia="Times New Roman" w:hAnsi="Consolas" w:cs="Times New Roman"/>
+          <w:color w:val="42C6FF"/>
+          <w:sz w:val="20"/>
+          <w:szCs w:val="20"/>
+          <w:lang w:eastAsia="es-MX"/>
+        </w:rPr>
+        <w:t>link</w:t>
+      </w:r>
+      <w:r>
+        <w:rPr>
+          <w:rFonts w:ascii="Consolas" w:eastAsia="Times New Roman" w:hAnsi="Consolas" w:cs="Times New Roman"/>
+          <w:color w:val="F2F3F7"/>
+          <w:sz w:val="20"/>
+          <w:szCs w:val="20"/>
+          <w:lang w:eastAsia="es-MX"/>
+        </w:rPr>
+        <w:t> </w:t>
+      </w:r>
+      <w:proofErr w:type="spellStart"/>
+      <w:r>
+        <w:rPr>
+          <w:rFonts w:ascii="Consolas" w:eastAsia="Times New Roman" w:hAnsi="Consolas" w:cs="Times New Roman"/>
+          <w:color w:val="FF2AFC"/>
+          <w:sz w:val="20"/>
+          <w:szCs w:val="20"/>
+          <w:lang w:eastAsia="es-MX"/>
+        </w:rPr>
+        <w:t>rel</w:t>
+      </w:r>
+      <w:proofErr w:type="spellEnd"/>
+      <w:r>
+        <w:rPr>
+          <w:rFonts w:ascii="Consolas" w:eastAsia="Times New Roman" w:hAnsi="Consolas" w:cs="Times New Roman"/>
+          <w:color w:val="F2F3F7"/>
+          <w:sz w:val="20"/>
+          <w:szCs w:val="20"/>
+          <w:lang w:eastAsia="es-MX"/>
+        </w:rPr>
+        <w:t>=</w:t>
+      </w:r>
+      <w:r>
+        <w:rPr>
+          <w:rFonts w:ascii="Consolas" w:eastAsia="Times New Roman" w:hAnsi="Consolas" w:cs="Times New Roman"/>
+          <w:color w:val="7984D1"/>
+          <w:sz w:val="20"/>
+          <w:szCs w:val="20"/>
+          <w:lang w:eastAsia="es-MX"/>
+        </w:rPr>
+        <w:t>"</w:t>
+      </w:r>
+      <w:proofErr w:type="spellStart"/>
+      <w:r>
+        <w:rPr>
+          <w:rFonts w:ascii="Consolas" w:eastAsia="Times New Roman" w:hAnsi="Consolas" w:cs="Times New Roman"/>
+          <w:color w:val="7984D1"/>
+          <w:sz w:val="20"/>
+          <w:szCs w:val="20"/>
+          <w:lang w:eastAsia="es-MX"/>
+        </w:rPr>
+        <w:t>stylesheet</w:t>
+      </w:r>
+      <w:proofErr w:type="spellEnd"/>
+      <w:r>
+        <w:rPr>
+          <w:rFonts w:ascii="Consolas" w:eastAsia="Times New Roman" w:hAnsi="Consolas" w:cs="Times New Roman"/>
+          <w:color w:val="7984D1"/>
+          <w:sz w:val="20"/>
+          <w:szCs w:val="20"/>
+          <w:lang w:eastAsia="es-MX"/>
+        </w:rPr>
+        <w:t>"</w:t>
+      </w:r>
+      <w:r>
+        <w:rPr>
+          <w:rFonts w:ascii="Consolas" w:eastAsia="Times New Roman" w:hAnsi="Consolas" w:cs="Times New Roman"/>
+          <w:color w:val="F2F3F7"/>
+          <w:sz w:val="20"/>
+          <w:szCs w:val="20"/>
+          <w:lang w:eastAsia="es-MX"/>
+        </w:rPr>
+        <w:t> </w:t>
+      </w:r>
+      <w:proofErr w:type="spellStart"/>
+      <w:r>
+        <w:rPr>
+          <w:rFonts w:ascii="Consolas" w:eastAsia="Times New Roman" w:hAnsi="Consolas" w:cs="Times New Roman"/>
+          <w:color w:val="FF2AFC"/>
+          <w:sz w:val="20"/>
+          <w:szCs w:val="20"/>
+          <w:lang w:eastAsia="es-MX"/>
+        </w:rPr>
+        <w:t>href</w:t>
+      </w:r>
+      <w:proofErr w:type="spellEnd"/>
+      <w:r>
+        <w:rPr>
+          <w:rFonts w:ascii="Consolas" w:eastAsia="Times New Roman" w:hAnsi="Consolas" w:cs="Times New Roman"/>
+          <w:color w:val="F2F3F7"/>
+          <w:sz w:val="20"/>
+          <w:szCs w:val="20"/>
+          <w:lang w:eastAsia="es-MX"/>
+        </w:rPr>
+        <w:t>=</w:t>
+      </w:r>
+      <w:r>
+        <w:rPr>
+          <w:rFonts w:ascii="Consolas" w:eastAsia="Times New Roman" w:hAnsi="Consolas" w:cs="Times New Roman"/>
+          <w:color w:val="7984D1"/>
+          <w:sz w:val="20"/>
+          <w:szCs w:val="20"/>
+          <w:lang w:eastAsia="es-MX"/>
+        </w:rPr>
+        <w:t>"CSS/estilos.css"</w:t>
       </w:r>
       <w:r>
         <w:rPr>
@@ -14985,20 +15153,18 @@
           <w:szCs w:val="20"/>
           <w:lang w:eastAsia="es-MX"/>
         </w:rPr>
-        <w:t>&lt;</w:t>
-      </w:r>
-      <w:proofErr w:type="spellStart"/>
-      <w:r>
-        <w:rPr>
-          <w:rFonts w:ascii="Consolas" w:eastAsia="Times New Roman" w:hAnsi="Consolas" w:cs="Times New Roman"/>
-          <w:color w:val="42C6FF"/>
-          <w:sz w:val="20"/>
-          <w:szCs w:val="20"/>
-          <w:lang w:eastAsia="es-MX"/>
-        </w:rPr>
-        <w:t>body</w:t>
-      </w:r>
-      <w:proofErr w:type="spellEnd"/>
+        <w:t>&lt;/</w:t>
+      </w:r>
+      <w:r>
+        <w:rPr>
+          <w:rFonts w:ascii="Consolas" w:eastAsia="Times New Roman" w:hAnsi="Consolas" w:cs="Times New Roman"/>
+          <w:color w:val="42C6FF"/>
+          <w:sz w:val="20"/>
+          <w:szCs w:val="20"/>
+          <w:lang w:eastAsia="es-MX"/>
+        </w:rPr>
+        <w:t>head</w:t>
+      </w:r>
       <w:r>
         <w:rPr>
           <w:rFonts w:ascii="Consolas" w:eastAsia="Times New Roman" w:hAnsi="Consolas" w:cs="Times New Roman"/>
@@ -15030,38 +15196,20 @@
           <w:szCs w:val="20"/>
           <w:lang w:eastAsia="es-MX"/>
         </w:rPr>
-        <w:t>    &lt;</w:t>
-      </w:r>
-      <w:r>
-        <w:rPr>
-          <w:rFonts w:ascii="Consolas" w:eastAsia="Times New Roman" w:hAnsi="Consolas" w:cs="Times New Roman"/>
-          <w:color w:val="42C6FF"/>
-          <w:sz w:val="20"/>
-          <w:szCs w:val="20"/>
-          <w:lang w:eastAsia="es-MX"/>
-        </w:rPr>
-        <w:t>h1</w:t>
-      </w:r>
-      <w:r>
-        <w:rPr>
-          <w:rFonts w:ascii="Consolas" w:eastAsia="Times New Roman" w:hAnsi="Consolas" w:cs="Times New Roman"/>
-          <w:color w:val="F2F3F7"/>
-          <w:sz w:val="20"/>
-          <w:szCs w:val="20"/>
-          <w:lang w:eastAsia="es-MX"/>
-        </w:rPr>
-        <w:t>&gt;Acerca de GlobalMentoring.com.mx&lt;/</w:t>
-      </w:r>
-      <w:r>
-        <w:rPr>
-          <w:rFonts w:ascii="Consolas" w:eastAsia="Times New Roman" w:hAnsi="Consolas" w:cs="Times New Roman"/>
-          <w:color w:val="42C6FF"/>
-          <w:sz w:val="20"/>
-          <w:szCs w:val="20"/>
-          <w:lang w:eastAsia="es-MX"/>
-        </w:rPr>
-        <w:t>h1</w:t>
-      </w:r>
+        <w:t>&lt;</w:t>
+      </w:r>
+      <w:proofErr w:type="spellStart"/>
+      <w:r>
+        <w:rPr>
+          <w:rFonts w:ascii="Consolas" w:eastAsia="Times New Roman" w:hAnsi="Consolas" w:cs="Times New Roman"/>
+          <w:color w:val="42C6FF"/>
+          <w:sz w:val="20"/>
+          <w:szCs w:val="20"/>
+          <w:lang w:eastAsia="es-MX"/>
+        </w:rPr>
+        <w:t>body</w:t>
+      </w:r>
+      <w:proofErr w:type="spellEnd"/>
       <w:r>
         <w:rPr>
           <w:rFonts w:ascii="Consolas" w:eastAsia="Times New Roman" w:hAnsi="Consolas" w:cs="Times New Roman"/>
@@ -15095,18 +15243,36 @@
         </w:rPr>
         <w:t>    &lt;</w:t>
       </w:r>
-      <w:proofErr w:type="spellStart"/>
-      <w:r>
-        <w:rPr>
-          <w:rFonts w:ascii="Consolas" w:eastAsia="Times New Roman" w:hAnsi="Consolas" w:cs="Times New Roman"/>
-          <w:color w:val="42C6FF"/>
-          <w:sz w:val="20"/>
-          <w:szCs w:val="20"/>
-          <w:lang w:eastAsia="es-MX"/>
-        </w:rPr>
-        <w:t>hr</w:t>
-      </w:r>
-      <w:proofErr w:type="spellEnd"/>
+      <w:r>
+        <w:rPr>
+          <w:rFonts w:ascii="Consolas" w:eastAsia="Times New Roman" w:hAnsi="Consolas" w:cs="Times New Roman"/>
+          <w:color w:val="42C6FF"/>
+          <w:sz w:val="20"/>
+          <w:szCs w:val="20"/>
+          <w:lang w:eastAsia="es-MX"/>
+        </w:rPr>
+        <w:t>h1</w:t>
+      </w:r>
+      <w:r>
+        <w:rPr>
+          <w:rFonts w:ascii="Consolas" w:eastAsia="Times New Roman" w:hAnsi="Consolas" w:cs="Times New Roman"/>
+          <w:color w:val="F2F3F7"/>
+          <w:sz w:val="20"/>
+          <w:szCs w:val="20"/>
+          <w:lang w:eastAsia="es-MX"/>
+        </w:rPr>
+        <w:t>&gt;Elementos Básicos HTML&lt;/</w:t>
+      </w:r>
+      <w:r>
+        <w:rPr>
+          <w:rFonts w:ascii="Consolas" w:eastAsia="Times New Roman" w:hAnsi="Consolas" w:cs="Times New Roman"/>
+          <w:color w:val="42C6FF"/>
+          <w:sz w:val="20"/>
+          <w:szCs w:val="20"/>
+          <w:lang w:eastAsia="es-MX"/>
+        </w:rPr>
+        <w:t>h1</w:t>
+      </w:r>
       <w:r>
         <w:rPr>
           <w:rFonts w:ascii="Consolas" w:eastAsia="Times New Roman" w:hAnsi="Consolas" w:cs="Times New Roman"/>
@@ -15140,45 +15306,27 @@
         </w:rPr>
         <w:t>    &lt;</w:t>
       </w:r>
-      <w:r>
-        <w:rPr>
-          <w:rFonts w:ascii="Consolas" w:eastAsia="Times New Roman" w:hAnsi="Consolas" w:cs="Times New Roman"/>
-          <w:color w:val="42C6FF"/>
-          <w:sz w:val="20"/>
-          <w:szCs w:val="20"/>
-          <w:lang w:eastAsia="es-MX"/>
-        </w:rPr>
-        <w:t>p</w:t>
-      </w:r>
-      <w:r>
-        <w:rPr>
-          <w:rFonts w:ascii="Consolas" w:eastAsia="Times New Roman" w:hAnsi="Consolas" w:cs="Times New Roman"/>
-          <w:color w:val="F2F3F7"/>
-          <w:sz w:val="20"/>
-          <w:szCs w:val="20"/>
-          <w:lang w:eastAsia="es-MX"/>
-        </w:rPr>
-        <w:t>&gt;Empresa con más de 10 años de experiencia en capacitación online&lt;/</w:t>
-      </w:r>
-      <w:r>
-        <w:rPr>
-          <w:rFonts w:ascii="Consolas" w:eastAsia="Times New Roman" w:hAnsi="Consolas" w:cs="Times New Roman"/>
-          <w:color w:val="42C6FF"/>
-          <w:sz w:val="20"/>
-          <w:szCs w:val="20"/>
-          <w:lang w:eastAsia="es-MX"/>
-        </w:rPr>
-        <w:t>p</w:t>
-      </w:r>
-      <w:r>
-        <w:rPr>
-          <w:rFonts w:ascii="Consolas" w:eastAsia="Times New Roman" w:hAnsi="Consolas" w:cs="Times New Roman"/>
-          <w:color w:val="F2F3F7"/>
-          <w:sz w:val="20"/>
-          <w:szCs w:val="20"/>
-          <w:lang w:eastAsia="es-MX"/>
-        </w:rPr>
-        <w:t>&gt;</w:t>
+      <w:proofErr w:type="spellStart"/>
+      <w:r>
+        <w:rPr>
+          <w:rFonts w:ascii="Consolas" w:eastAsia="Times New Roman" w:hAnsi="Consolas" w:cs="Times New Roman"/>
+          <w:color w:val="42C6FF"/>
+          <w:sz w:val="20"/>
+          <w:szCs w:val="20"/>
+          <w:lang w:eastAsia="es-MX"/>
+        </w:rPr>
+        <w:t>hr</w:t>
+      </w:r>
+      <w:proofErr w:type="spellEnd"/>
+      <w:r>
+        <w:rPr>
+          <w:rFonts w:ascii="Consolas" w:eastAsia="Times New Roman" w:hAnsi="Consolas" w:cs="Times New Roman"/>
+          <w:color w:val="F2F3F7"/>
+          <w:sz w:val="20"/>
+          <w:szCs w:val="20"/>
+          <w:lang w:eastAsia="es-MX"/>
+        </w:rPr>
+        <w:t>/&gt;</w:t>
       </w:r>
     </w:p>
     <w:p>
@@ -15223,6 +15371,7 @@
         </w:rPr>
         <w:t> </w:t>
       </w:r>
+      <w:proofErr w:type="spellStart"/>
       <w:r>
         <w:rPr>
           <w:rFonts w:ascii="Consolas" w:eastAsia="Times New Roman" w:hAnsi="Consolas" w:cs="Times New Roman"/>
@@ -15233,6 +15382,7 @@
         </w:rPr>
         <w:t>href</w:t>
       </w:r>
+      <w:proofErr w:type="spellEnd"/>
       <w:r>
         <w:rPr>
           <w:rFonts w:ascii="Consolas" w:eastAsia="Times New Roman" w:hAnsi="Consolas" w:cs="Times New Roman"/>
@@ -15251,57 +15401,17 @@
           <w:szCs w:val="20"/>
           <w:lang w:eastAsia="es-MX"/>
         </w:rPr>
-        <w:t>"http://www.globalmentoring.com.mx/"</w:t>
-      </w:r>
-      <w:r>
-        <w:rPr>
-          <w:rFonts w:ascii="Consolas" w:eastAsia="Times New Roman" w:hAnsi="Consolas" w:cs="Times New Roman"/>
-          <w:color w:val="F2F3F7"/>
-          <w:sz w:val="20"/>
-          <w:szCs w:val="20"/>
-          <w:lang w:eastAsia="es-MX"/>
-        </w:rPr>
-        <w:t> </w:t>
-      </w:r>
-      <w:r>
-        <w:rPr>
-          <w:rFonts w:ascii="Consolas" w:eastAsia="Times New Roman" w:hAnsi="Consolas" w:cs="Times New Roman"/>
-          <w:color w:val="FF2AFC"/>
-          <w:sz w:val="20"/>
-          <w:szCs w:val="20"/>
-          <w:lang w:eastAsia="es-MX"/>
-        </w:rPr>
-        <w:t>target</w:t>
-      </w:r>
-      <w:r>
-        <w:rPr>
-          <w:rFonts w:ascii="Consolas" w:eastAsia="Times New Roman" w:hAnsi="Consolas" w:cs="Times New Roman"/>
-          <w:color w:val="F2F3F7"/>
-          <w:sz w:val="20"/>
-          <w:szCs w:val="20"/>
-          <w:lang w:eastAsia="es-MX"/>
-        </w:rPr>
-        <w:t>=</w:t>
-      </w:r>
-      <w:r>
-        <w:rPr>
-          <w:rFonts w:ascii="Consolas" w:eastAsia="Times New Roman" w:hAnsi="Consolas" w:cs="Times New Roman"/>
-          <w:color w:val="7984D1"/>
-          <w:sz w:val="20"/>
-          <w:szCs w:val="20"/>
-          <w:lang w:eastAsia="es-MX"/>
-        </w:rPr>
-        <w:t>"blank"</w:t>
-      </w:r>
-      <w:r>
-        <w:rPr>
-          <w:rFonts w:ascii="Consolas" w:eastAsia="Times New Roman" w:hAnsi="Consolas" w:cs="Times New Roman"/>
-          <w:color w:val="F2F3F7"/>
-          <w:sz w:val="20"/>
-          <w:szCs w:val="20"/>
-          <w:lang w:eastAsia="es-MX"/>
-        </w:rPr>
-        <w:t>&gt;Ir a Globalmentoring.com.mx&lt;/</w:t>
+        <w:t>"index.html"</w:t>
+      </w:r>
+      <w:r>
+        <w:rPr>
+          <w:rFonts w:ascii="Consolas" w:eastAsia="Times New Roman" w:hAnsi="Consolas" w:cs="Times New Roman"/>
+          <w:color w:val="F2F3F7"/>
+          <w:sz w:val="20"/>
+          <w:szCs w:val="20"/>
+          <w:lang w:eastAsia="es-MX"/>
+        </w:rPr>
+        <w:t>&gt;Inicio&lt;/</w:t>
       </w:r>
       <w:r>
         <w:rPr>
@@ -15344,129 +15454,7 @@
           <w:szCs w:val="20"/>
           <w:lang w:eastAsia="es-MX"/>
         </w:rPr>
-        <w:t>    &lt;</w:t>
-      </w:r>
-      <w:r>
-        <w:rPr>
-          <w:rFonts w:ascii="Consolas" w:eastAsia="Times New Roman" w:hAnsi="Consolas" w:cs="Times New Roman"/>
-          <w:color w:val="42C6FF"/>
-          <w:sz w:val="20"/>
-          <w:szCs w:val="20"/>
-          <w:lang w:eastAsia="es-MX"/>
-        </w:rPr>
-        <w:t>p</w:t>
-      </w:r>
-      <w:r>
-        <w:rPr>
-          <w:rFonts w:ascii="Consolas" w:eastAsia="Times New Roman" w:hAnsi="Consolas" w:cs="Times New Roman"/>
-          <w:color w:val="F2F3F7"/>
-          <w:sz w:val="20"/>
-          <w:szCs w:val="20"/>
-          <w:lang w:eastAsia="es-MX"/>
-        </w:rPr>
-        <w:t>&gt;&lt;</w:t>
-      </w:r>
-      <w:r>
-        <w:rPr>
-          <w:rFonts w:ascii="Consolas" w:eastAsia="Times New Roman" w:hAnsi="Consolas" w:cs="Times New Roman"/>
-          <w:color w:val="42C6FF"/>
-          <w:sz w:val="20"/>
-          <w:szCs w:val="20"/>
-          <w:lang w:eastAsia="es-MX"/>
-        </w:rPr>
-        <w:t>a</w:t>
-      </w:r>
-      <w:r>
-        <w:rPr>
-          <w:rFonts w:ascii="Consolas" w:eastAsia="Times New Roman" w:hAnsi="Consolas" w:cs="Times New Roman"/>
-          <w:color w:val="F2F3F7"/>
-          <w:sz w:val="20"/>
-          <w:szCs w:val="20"/>
-          <w:lang w:eastAsia="es-MX"/>
-        </w:rPr>
-        <w:t> </w:t>
-      </w:r>
-      <w:proofErr w:type="spellStart"/>
-      <w:r>
-        <w:rPr>
-          <w:rFonts w:ascii="Consolas" w:eastAsia="Times New Roman" w:hAnsi="Consolas" w:cs="Times New Roman"/>
-          <w:color w:val="FF2AFC"/>
-          <w:sz w:val="20"/>
-          <w:szCs w:val="20"/>
-          <w:lang w:eastAsia="es-MX"/>
-        </w:rPr>
-        <w:t>href</w:t>
-      </w:r>
-      <w:proofErr w:type="spellEnd"/>
-      <w:r>
-        <w:rPr>
-          <w:rFonts w:ascii="Consolas" w:eastAsia="Times New Roman" w:hAnsi="Consolas" w:cs="Times New Roman"/>
-          <w:color w:val="F2F3F7"/>
-          <w:sz w:val="20"/>
-          <w:szCs w:val="20"/>
-          <w:lang w:eastAsia="es-MX"/>
-        </w:rPr>
-        <w:t>=</w:t>
-      </w:r>
-      <w:r>
-        <w:rPr>
-          <w:rFonts w:ascii="Consolas" w:eastAsia="Times New Roman" w:hAnsi="Consolas" w:cs="Times New Roman"/>
-          <w:color w:val="7984D1"/>
-          <w:sz w:val="20"/>
-          <w:szCs w:val="20"/>
-          <w:lang w:eastAsia="es-MX"/>
-        </w:rPr>
-        <w:t>"index.html"</w:t>
-      </w:r>
-      <w:r>
-        <w:rPr>
-          <w:rFonts w:ascii="Consolas" w:eastAsia="Times New Roman" w:hAnsi="Consolas" w:cs="Times New Roman"/>
-          <w:color w:val="F2F3F7"/>
-          <w:sz w:val="20"/>
-          <w:szCs w:val="20"/>
-          <w:lang w:eastAsia="es-MX"/>
-        </w:rPr>
-        <w:t>&gt;Inicio&lt;/</w:t>
-      </w:r>
-      <w:r>
-        <w:rPr>
-          <w:rFonts w:ascii="Consolas" w:eastAsia="Times New Roman" w:hAnsi="Consolas" w:cs="Times New Roman"/>
-          <w:color w:val="42C6FF"/>
-          <w:sz w:val="20"/>
-          <w:szCs w:val="20"/>
-          <w:lang w:eastAsia="es-MX"/>
-        </w:rPr>
-        <w:t>a</w:t>
-      </w:r>
-      <w:r>
-        <w:rPr>
-          <w:rFonts w:ascii="Consolas" w:eastAsia="Times New Roman" w:hAnsi="Consolas" w:cs="Times New Roman"/>
-          <w:color w:val="F2F3F7"/>
-          <w:sz w:val="20"/>
-          <w:szCs w:val="20"/>
-          <w:lang w:eastAsia="es-MX"/>
-        </w:rPr>
-        <w:t>&gt;&lt;/</w:t>
-      </w:r>
-      <w:r>
-        <w:rPr>
-          <w:rFonts w:ascii="Consolas" w:eastAsia="Times New Roman" w:hAnsi="Consolas" w:cs="Times New Roman"/>
-          <w:color w:val="42C6FF"/>
-          <w:sz w:val="20"/>
-          <w:szCs w:val="20"/>
-          <w:lang w:eastAsia="es-MX"/>
-        </w:rPr>
-        <w:t>p</w:t>
-      </w:r>
-      <w:r>
-        <w:rPr>
-          <w:rFonts w:ascii="Consolas" w:eastAsia="Times New Roman" w:hAnsi="Consolas" w:cs="Times New Roman"/>
-          <w:color w:val="F2F3F7"/>
-          <w:sz w:val="20"/>
-          <w:szCs w:val="20"/>
-          <w:lang w:eastAsia="es-MX"/>
-        </w:rPr>
-        <w:t>&gt;</w:t>
+        <w:t>    |</w:t>
       </w:r>
     </w:p>
     <w:p>
@@ -15489,20 +15477,80 @@
           <w:szCs w:val="20"/>
           <w:lang w:eastAsia="es-MX"/>
         </w:rPr>
-        <w:t>&lt;/</w:t>
-      </w:r>
-      <w:proofErr w:type="spellStart"/>
-      <w:r>
-        <w:rPr>
-          <w:rFonts w:ascii="Consolas" w:eastAsia="Times New Roman" w:hAnsi="Consolas" w:cs="Times New Roman"/>
-          <w:color w:val="42C6FF"/>
-          <w:sz w:val="20"/>
-          <w:szCs w:val="20"/>
-          <w:lang w:eastAsia="es-MX"/>
-        </w:rPr>
-        <w:t>body</w:t>
-      </w:r>
-      <w:proofErr w:type="spellEnd"/>
+        <w:t>    &lt;</w:t>
+      </w:r>
+      <w:r>
+        <w:rPr>
+          <w:rFonts w:ascii="Consolas" w:eastAsia="Times New Roman" w:hAnsi="Consolas" w:cs="Times New Roman"/>
+          <w:color w:val="42C6FF"/>
+          <w:sz w:val="20"/>
+          <w:szCs w:val="20"/>
+          <w:lang w:eastAsia="es-MX"/>
+        </w:rPr>
+        <w:t>a</w:t>
+      </w:r>
+      <w:r>
+        <w:rPr>
+          <w:rFonts w:ascii="Consolas" w:eastAsia="Times New Roman" w:hAnsi="Consolas" w:cs="Times New Roman"/>
+          <w:color w:val="F2F3F7"/>
+          <w:sz w:val="20"/>
+          <w:szCs w:val="20"/>
+          <w:lang w:eastAsia="es-MX"/>
+        </w:rPr>
+        <w:t> </w:t>
+      </w:r>
+      <w:proofErr w:type="spellStart"/>
+      <w:r>
+        <w:rPr>
+          <w:rFonts w:ascii="Consolas" w:eastAsia="Times New Roman" w:hAnsi="Consolas" w:cs="Times New Roman"/>
+          <w:color w:val="FF2AFC"/>
+          <w:sz w:val="20"/>
+          <w:szCs w:val="20"/>
+          <w:lang w:eastAsia="es-MX"/>
+        </w:rPr>
+        <w:t>href</w:t>
+      </w:r>
+      <w:proofErr w:type="spellEnd"/>
+      <w:r>
+        <w:rPr>
+          <w:rFonts w:ascii="Consolas" w:eastAsia="Times New Roman" w:hAnsi="Consolas" w:cs="Times New Roman"/>
+          <w:color w:val="F2F3F7"/>
+          <w:sz w:val="20"/>
+          <w:szCs w:val="20"/>
+          <w:lang w:eastAsia="es-MX"/>
+        </w:rPr>
+        <w:t>=</w:t>
+      </w:r>
+      <w:r>
+        <w:rPr>
+          <w:rFonts w:ascii="Consolas" w:eastAsia="Times New Roman" w:hAnsi="Consolas" w:cs="Times New Roman"/>
+          <w:color w:val="7984D1"/>
+          <w:sz w:val="20"/>
+          <w:szCs w:val="20"/>
+          <w:lang w:eastAsia="es-MX"/>
+        </w:rPr>
+        <w:t>"contacto.html"</w:t>
+      </w:r>
+      <w:r>
+        <w:rPr>
+          <w:rFonts w:ascii="Consolas" w:eastAsia="Times New Roman" w:hAnsi="Consolas" w:cs="Times New Roman"/>
+          <w:color w:val="F2F3F7"/>
+          <w:sz w:val="20"/>
+          <w:szCs w:val="20"/>
+          <w:lang w:eastAsia="es-MX"/>
+        </w:rPr>
+        <w:t>&gt;Contacto&lt;/</w:t>
+      </w:r>
+      <w:r>
+        <w:rPr>
+          <w:rFonts w:ascii="Consolas" w:eastAsia="Times New Roman" w:hAnsi="Consolas" w:cs="Times New Roman"/>
+          <w:color w:val="42C6FF"/>
+          <w:sz w:val="20"/>
+          <w:szCs w:val="20"/>
+          <w:lang w:eastAsia="es-MX"/>
+        </w:rPr>
+        <w:t>a</w:t>
+      </w:r>
       <w:r>
         <w:rPr>
           <w:rFonts w:ascii="Consolas" w:eastAsia="Times New Roman" w:hAnsi="Consolas" w:cs="Times New Roman"/>
@@ -15534,6 +15582,242 @@
           <w:szCs w:val="20"/>
           <w:lang w:eastAsia="es-MX"/>
         </w:rPr>
+        <w:t>    |</w:t>
+      </w:r>
+    </w:p>
+    <w:p>
+      <w:pPr>
+        <w:shd w:val="clear" w:color="auto" w:fill="0C0A20"/>
+        <w:spacing w:after="0" w:line="330" w:lineRule="atLeast"/>
+        <w:rPr>
+          <w:rFonts w:ascii="Consolas" w:eastAsia="Times New Roman" w:hAnsi="Consolas" w:cs="Times New Roman"/>
+          <w:color w:val="F2F3F7"/>
+          <w:sz w:val="20"/>
+          <w:szCs w:val="20"/>
+          <w:lang w:eastAsia="es-MX"/>
+        </w:rPr>
+      </w:pPr>
+      <w:r>
+        <w:rPr>
+          <w:rFonts w:ascii="Consolas" w:eastAsia="Times New Roman" w:hAnsi="Consolas" w:cs="Times New Roman"/>
+          <w:color w:val="F2F3F7"/>
+          <w:sz w:val="20"/>
+          <w:szCs w:val="20"/>
+          <w:lang w:eastAsia="es-MX"/>
+        </w:rPr>
+        <w:t>    &lt;</w:t>
+      </w:r>
+      <w:r>
+        <w:rPr>
+          <w:rFonts w:ascii="Consolas" w:eastAsia="Times New Roman" w:hAnsi="Consolas" w:cs="Times New Roman"/>
+          <w:color w:val="42C6FF"/>
+          <w:sz w:val="20"/>
+          <w:szCs w:val="20"/>
+          <w:lang w:eastAsia="es-MX"/>
+        </w:rPr>
+        <w:t>a</w:t>
+      </w:r>
+      <w:r>
+        <w:rPr>
+          <w:rFonts w:ascii="Consolas" w:eastAsia="Times New Roman" w:hAnsi="Consolas" w:cs="Times New Roman"/>
+          <w:color w:val="F2F3F7"/>
+          <w:sz w:val="20"/>
+          <w:szCs w:val="20"/>
+          <w:lang w:eastAsia="es-MX"/>
+        </w:rPr>
+        <w:t> </w:t>
+      </w:r>
+      <w:proofErr w:type="spellStart"/>
+      <w:r>
+        <w:rPr>
+          <w:rFonts w:ascii="Consolas" w:eastAsia="Times New Roman" w:hAnsi="Consolas" w:cs="Times New Roman"/>
+          <w:color w:val="FF2AFC"/>
+          <w:sz w:val="20"/>
+          <w:szCs w:val="20"/>
+          <w:lang w:eastAsia="es-MX"/>
+        </w:rPr>
+        <w:t>href</w:t>
+      </w:r>
+      <w:proofErr w:type="spellEnd"/>
+      <w:r>
+        <w:rPr>
+          <w:rFonts w:ascii="Consolas" w:eastAsia="Times New Roman" w:hAnsi="Consolas" w:cs="Times New Roman"/>
+          <w:color w:val="F2F3F7"/>
+          <w:sz w:val="20"/>
+          <w:szCs w:val="20"/>
+          <w:lang w:eastAsia="es-MX"/>
+        </w:rPr>
+        <w:t>=</w:t>
+      </w:r>
+      <w:r>
+        <w:rPr>
+          <w:rFonts w:ascii="Consolas" w:eastAsia="Times New Roman" w:hAnsi="Consolas" w:cs="Times New Roman"/>
+          <w:color w:val="7984D1"/>
+          <w:sz w:val="20"/>
+          <w:szCs w:val="20"/>
+          <w:lang w:eastAsia="es-MX"/>
+        </w:rPr>
+        <w:t>"acerca.html"</w:t>
+      </w:r>
+      <w:r>
+        <w:rPr>
+          <w:rFonts w:ascii="Consolas" w:eastAsia="Times New Roman" w:hAnsi="Consolas" w:cs="Times New Roman"/>
+          <w:color w:val="F2F3F7"/>
+          <w:sz w:val="20"/>
+          <w:szCs w:val="20"/>
+          <w:lang w:eastAsia="es-MX"/>
+        </w:rPr>
+        <w:t>&gt;Acerca De&lt;/</w:t>
+      </w:r>
+      <w:r>
+        <w:rPr>
+          <w:rFonts w:ascii="Consolas" w:eastAsia="Times New Roman" w:hAnsi="Consolas" w:cs="Times New Roman"/>
+          <w:color w:val="42C6FF"/>
+          <w:sz w:val="20"/>
+          <w:szCs w:val="20"/>
+          <w:lang w:eastAsia="es-MX"/>
+        </w:rPr>
+        <w:t>a</w:t>
+      </w:r>
+      <w:r>
+        <w:rPr>
+          <w:rFonts w:ascii="Consolas" w:eastAsia="Times New Roman" w:hAnsi="Consolas" w:cs="Times New Roman"/>
+          <w:color w:val="F2F3F7"/>
+          <w:sz w:val="20"/>
+          <w:szCs w:val="20"/>
+          <w:lang w:eastAsia="es-MX"/>
+        </w:rPr>
+        <w:t>&gt;</w:t>
+      </w:r>
+    </w:p>
+    <w:p>
+      <w:pPr>
+        <w:shd w:val="clear" w:color="auto" w:fill="0C0A20"/>
+        <w:spacing w:after="0" w:line="330" w:lineRule="atLeast"/>
+        <w:rPr>
+          <w:rFonts w:ascii="Consolas" w:eastAsia="Times New Roman" w:hAnsi="Consolas" w:cs="Times New Roman"/>
+          <w:color w:val="F2F3F7"/>
+          <w:sz w:val="20"/>
+          <w:szCs w:val="20"/>
+          <w:lang w:eastAsia="es-MX"/>
+        </w:rPr>
+      </w:pPr>
+      <w:r>
+        <w:rPr>
+          <w:rFonts w:ascii="Consolas" w:eastAsia="Times New Roman" w:hAnsi="Consolas" w:cs="Times New Roman"/>
+          <w:color w:val="F2F3F7"/>
+          <w:sz w:val="20"/>
+          <w:szCs w:val="20"/>
+          <w:lang w:eastAsia="es-MX"/>
+        </w:rPr>
+        <w:t>    &lt;</w:t>
+      </w:r>
+      <w:r>
+        <w:rPr>
+          <w:rFonts w:ascii="Consolas" w:eastAsia="Times New Roman" w:hAnsi="Consolas" w:cs="Times New Roman"/>
+          <w:color w:val="42C6FF"/>
+          <w:sz w:val="20"/>
+          <w:szCs w:val="20"/>
+          <w:lang w:eastAsia="es-MX"/>
+        </w:rPr>
+        <w:t>p</w:t>
+      </w:r>
+      <w:r>
+        <w:rPr>
+          <w:rFonts w:ascii="Consolas" w:eastAsia="Times New Roman" w:hAnsi="Consolas" w:cs="Times New Roman"/>
+          <w:color w:val="F2F3F7"/>
+          <w:sz w:val="20"/>
+          <w:szCs w:val="20"/>
+          <w:lang w:eastAsia="es-MX"/>
+        </w:rPr>
+        <w:t>&gt;Bienvenido al curso de universidad HTML&lt;/</w:t>
+      </w:r>
+      <w:r>
+        <w:rPr>
+          <w:rFonts w:ascii="Consolas" w:eastAsia="Times New Roman" w:hAnsi="Consolas" w:cs="Times New Roman"/>
+          <w:color w:val="42C6FF"/>
+          <w:sz w:val="20"/>
+          <w:szCs w:val="20"/>
+          <w:lang w:eastAsia="es-MX"/>
+        </w:rPr>
+        <w:t>p</w:t>
+      </w:r>
+      <w:r>
+        <w:rPr>
+          <w:rFonts w:ascii="Consolas" w:eastAsia="Times New Roman" w:hAnsi="Consolas" w:cs="Times New Roman"/>
+          <w:color w:val="F2F3F7"/>
+          <w:sz w:val="20"/>
+          <w:szCs w:val="20"/>
+          <w:lang w:eastAsia="es-MX"/>
+        </w:rPr>
+        <w:t>&gt;</w:t>
+      </w:r>
+    </w:p>
+    <w:p>
+      <w:pPr>
+        <w:shd w:val="clear" w:color="auto" w:fill="0C0A20"/>
+        <w:spacing w:after="0" w:line="330" w:lineRule="atLeast"/>
+        <w:rPr>
+          <w:rFonts w:ascii="Consolas" w:eastAsia="Times New Roman" w:hAnsi="Consolas" w:cs="Times New Roman"/>
+          <w:color w:val="F2F3F7"/>
+          <w:sz w:val="20"/>
+          <w:szCs w:val="20"/>
+          <w:lang w:eastAsia="es-MX"/>
+        </w:rPr>
+      </w:pPr>
+      <w:r>
+        <w:rPr>
+          <w:rFonts w:ascii="Consolas" w:eastAsia="Times New Roman" w:hAnsi="Consolas" w:cs="Times New Roman"/>
+          <w:color w:val="F2F3F7"/>
+          <w:sz w:val="20"/>
+          <w:szCs w:val="20"/>
+          <w:lang w:eastAsia="es-MX"/>
+        </w:rPr>
+        <w:t>&lt;/</w:t>
+      </w:r>
+      <w:proofErr w:type="spellStart"/>
+      <w:r>
+        <w:rPr>
+          <w:rFonts w:ascii="Consolas" w:eastAsia="Times New Roman" w:hAnsi="Consolas" w:cs="Times New Roman"/>
+          <w:color w:val="42C6FF"/>
+          <w:sz w:val="20"/>
+          <w:szCs w:val="20"/>
+          <w:lang w:eastAsia="es-MX"/>
+        </w:rPr>
+        <w:t>body</w:t>
+      </w:r>
+      <w:proofErr w:type="spellEnd"/>
+      <w:r>
+        <w:rPr>
+          <w:rFonts w:ascii="Consolas" w:eastAsia="Times New Roman" w:hAnsi="Consolas" w:cs="Times New Roman"/>
+          <w:color w:val="F2F3F7"/>
+          <w:sz w:val="20"/>
+          <w:szCs w:val="20"/>
+          <w:lang w:eastAsia="es-MX"/>
+        </w:rPr>
+        <w:t>&gt;</w:t>
+      </w:r>
+    </w:p>
+    <w:p>
+      <w:pPr>
+        <w:shd w:val="clear" w:color="auto" w:fill="0C0A20"/>
+        <w:spacing w:after="0" w:line="330" w:lineRule="atLeast"/>
+        <w:rPr>
+          <w:rFonts w:ascii="Consolas" w:eastAsia="Times New Roman" w:hAnsi="Consolas" w:cs="Times New Roman"/>
+          <w:color w:val="F2F3F7"/>
+          <w:sz w:val="20"/>
+          <w:szCs w:val="20"/>
+          <w:lang w:eastAsia="es-MX"/>
+        </w:rPr>
+      </w:pPr>
+      <w:r>
+        <w:rPr>
+          <w:rFonts w:ascii="Consolas" w:eastAsia="Times New Roman" w:hAnsi="Consolas" w:cs="Times New Roman"/>
+          <w:color w:val="F2F3F7"/>
+          <w:sz w:val="20"/>
+          <w:szCs w:val="20"/>
+          <w:lang w:eastAsia="es-MX"/>
+        </w:rPr>
         <w:t>&lt;/</w:t>
       </w:r>
       <w:proofErr w:type="spellStart"/>
@@ -16834,6 +17118,7 @@
           <w:szCs w:val="20"/>
           <w:lang w:eastAsia="es-MX"/>
         </w:rPr>
+        <w:lastRenderedPageBreak/>
         <w:t>&lt;/</w:t>
       </w:r>
       <w:proofErr w:type="spellStart"/>
@@ -16940,7 +17225,6 @@
           <w:sz w:val="20"/>
           <w:szCs w:val="20"/>
         </w:rPr>
-        <w:lastRenderedPageBreak/>
         <w:t>acerca.html</w:t>
       </w:r>
     </w:p>
@@ -18408,15 +18692,13 @@
         </w:rPr>
         <w:t xml:space="preserve">Sin </w:t>
       </w:r>
-      <w:proofErr w:type="gramStart"/>
-      <w:r>
-        <w:rPr>
-          <w:sz w:val="18"/>
-          <w:szCs w:val="18"/>
-        </w:rPr>
-        <w:t>embargo</w:t>
-      </w:r>
-      <w:proofErr w:type="gramEnd"/>
+      <w:r>
+        <w:rPr>
+          <w:sz w:val="18"/>
+          <w:szCs w:val="18"/>
+        </w:rPr>
+        <w:t>embargo,</w:t>
+      </w:r>
       <w:r>
         <w:rPr>
           <w:sz w:val="18"/>
@@ -18424,15 +18706,13 @@
         </w:rPr>
         <w:t xml:space="preserve"> lleva una serie de argumentos que la hace </w:t>
       </w:r>
-      <w:proofErr w:type="spellStart"/>
-      <w:r>
-        <w:rPr>
-          <w:sz w:val="18"/>
-          <w:szCs w:val="18"/>
-        </w:rPr>
-        <w:t>mas</w:t>
-      </w:r>
-      <w:proofErr w:type="spellEnd"/>
+      <w:r>
+        <w:rPr>
+          <w:sz w:val="18"/>
+          <w:szCs w:val="18"/>
+        </w:rPr>
+        <w:t>más</w:t>
+      </w:r>
       <w:r>
         <w:rPr>
           <w:sz w:val="18"/>
@@ -18440,15 +18720,13 @@
         </w:rPr>
         <w:t xml:space="preserve"> compleja tenemos que ponerle el correo al que va dirigida separar con signo de “?” lleva un </w:t>
       </w:r>
-      <w:proofErr w:type="spellStart"/>
-      <w:r>
-        <w:rPr>
-          <w:sz w:val="18"/>
-          <w:szCs w:val="18"/>
-        </w:rPr>
-        <w:t>titulo</w:t>
-      </w:r>
-      <w:proofErr w:type="spellEnd"/>
+      <w:r>
+        <w:rPr>
+          <w:sz w:val="18"/>
+          <w:szCs w:val="18"/>
+        </w:rPr>
+        <w:t>título</w:t>
+      </w:r>
       <w:r>
         <w:rPr>
           <w:sz w:val="18"/>
@@ -18608,7 +18886,7 @@
           <w:sz w:val="18"/>
           <w:szCs w:val="18"/>
         </w:rPr>
-        <w:t xml:space="preserve">Quedando de esta manera </w:t>
+        <w:t xml:space="preserve">Quedando de esta manera, con el párrafo de “Enviar email” </w:t>
       </w:r>
     </w:p>
     <w:p>
@@ -18625,8 +18903,8 @@
         </w:rPr>
         <w:drawing>
           <wp:inline distT="0" distB="0" distL="0" distR="0" wp14:anchorId="27FE1201" wp14:editId="1E8234AF">
-            <wp:extent cx="5374640" cy="1812897"/>
-            <wp:effectExtent l="0" t="0" r="0" b="0"/>
+            <wp:extent cx="4539615" cy="1725434"/>
+            <wp:effectExtent l="0" t="0" r="0" b="8255"/>
             <wp:docPr id="37" name="Imagen 37"/>
             <wp:cNvGraphicFramePr>
               <a:graphicFrameLocks xmlns:a="http://schemas.openxmlformats.org/drawingml/2006/main" noChangeAspect="1"/>
@@ -18647,7 +18925,7 @@
                   <pic:spPr>
                     <a:xfrm>
                       <a:off x="0" y="0"/>
-                      <a:ext cx="5402829" cy="1822405"/>
+                      <a:ext cx="4569077" cy="1736632"/>
                     </a:xfrm>
                     <a:prstGeom prst="rect">
                       <a:avLst/>
@@ -18672,6 +18950,7 @@
           <w:sz w:val="18"/>
           <w:szCs w:val="18"/>
         </w:rPr>
+        <w:lastRenderedPageBreak/>
         <w:t xml:space="preserve">Cuando damos </w:t>
       </w:r>
       <w:proofErr w:type="spellStart"/>
@@ -18719,7 +18998,6 @@
           <w:noProof/>
           <w:lang w:eastAsia="es-MX"/>
         </w:rPr>
-        <w:lastRenderedPageBreak/>
         <w:drawing>
           <wp:inline distT="0" distB="0" distL="0" distR="0" wp14:anchorId="6D0A7670" wp14:editId="5C2A0C9B">
             <wp:extent cx="4882101" cy="1924050"/>
@@ -19256,15 +19534,13 @@
         </w:rPr>
         <w:t xml:space="preserve">que representa la parte proporcional de la combinación de esos 3 colores, la escala de intensidad va del o al 255, donde 0 es negro y 255 es blanco si esos números están presentes en los 3 </w:t>
       </w:r>
-      <w:proofErr w:type="spellStart"/>
-      <w:r>
-        <w:rPr>
-          <w:sz w:val="18"/>
-          <w:szCs w:val="18"/>
-        </w:rPr>
-        <w:t>paramtros</w:t>
-      </w:r>
-      <w:proofErr w:type="spellEnd"/>
+      <w:r>
+        <w:rPr>
+          <w:sz w:val="18"/>
+          <w:szCs w:val="18"/>
+        </w:rPr>
+        <w:t>parámetros</w:t>
+      </w:r>
       <w:r>
         <w:rPr>
           <w:sz w:val="18"/>
@@ -19829,6 +20105,7 @@
           <w:noProof/>
           <w:lang w:eastAsia="es-MX"/>
         </w:rPr>
+        <w:lastRenderedPageBreak/>
         <w:drawing>
           <wp:inline distT="0" distB="0" distL="0" distR="0" wp14:anchorId="670F2F96" wp14:editId="4CA17185">
             <wp:extent cx="5786938" cy="1852654"/>
@@ -19882,7 +20159,6 @@
           <w:sz w:val="18"/>
           <w:szCs w:val="18"/>
         </w:rPr>
-        <w:lastRenderedPageBreak/>
         <w:t>HSL (</w:t>
       </w:r>
       <w:proofErr w:type="spellStart"/>
@@ -20555,6 +20831,7 @@
           <w:noProof/>
           <w:lang w:eastAsia="es-MX"/>
         </w:rPr>
+        <w:lastRenderedPageBreak/>
         <w:drawing>
           <wp:inline distT="0" distB="0" distL="0" distR="0" wp14:anchorId="3E2A9FF1" wp14:editId="63367DEE">
             <wp:extent cx="4198288" cy="3140578"/>
@@ -21549,6 +21826,7 @@
           <w:sz w:val="18"/>
           <w:szCs w:val="18"/>
         </w:rPr>
+        <w:lastRenderedPageBreak/>
         <w:t xml:space="preserve">Ya aplicamos colores de manera individual como un atributo a nuestros elementos de </w:t>
       </w:r>
       <w:proofErr w:type="gramStart"/>
@@ -21747,7 +22025,6 @@
           <w:szCs w:val="20"/>
           <w:lang w:eastAsia="es-MX"/>
         </w:rPr>
-        <w:lastRenderedPageBreak/>
         <w:t>&lt;</w:t>
       </w:r>
       <w:proofErr w:type="spellStart"/>
@@ -22482,37 +22759,19 @@
         </w:rPr>
         <w:t xml:space="preserve">También declaramos propiedades en otro selector para los elementos de párrafo y </w:t>
       </w:r>
-      <w:proofErr w:type="gramStart"/>
-      <w:r>
-        <w:rPr>
-          <w:sz w:val="18"/>
-          <w:szCs w:val="18"/>
-        </w:rPr>
-        <w:t>dichas atributos</w:t>
-      </w:r>
-      <w:proofErr w:type="gramEnd"/>
-      <w:r>
-        <w:rPr>
-          <w:sz w:val="18"/>
-          <w:szCs w:val="18"/>
-        </w:rPr>
-        <w:t xml:space="preserve"> se aplican de forma </w:t>
-      </w:r>
-      <w:proofErr w:type="spellStart"/>
-      <w:r>
-        <w:rPr>
-          <w:sz w:val="18"/>
-          <w:szCs w:val="18"/>
-        </w:rPr>
-        <w:t>forma</w:t>
-      </w:r>
-      <w:proofErr w:type="spellEnd"/>
-      <w:r>
-        <w:rPr>
-          <w:sz w:val="18"/>
-          <w:szCs w:val="18"/>
-        </w:rPr>
-        <w:t xml:space="preserve"> inmediata y también los podemos manejar desde un archivo externo que es la forma más correcta de hacerlo.</w:t>
+      <w:r>
+        <w:rPr>
+          <w:sz w:val="18"/>
+          <w:szCs w:val="18"/>
+        </w:rPr>
+        <w:t>dichos atributos</w:t>
+      </w:r>
+      <w:r>
+        <w:rPr>
+          <w:sz w:val="18"/>
+          <w:szCs w:val="18"/>
+        </w:rPr>
+        <w:t xml:space="preserve"> se aplican de forma inmediata y también los podemos manejar desde un archivo externo que es la forma más correcta de hacerlo.</w:t>
       </w:r>
     </w:p>
     <w:p>
@@ -22668,6 +22927,7 @@
           <w:noProof/>
           <w:lang w:eastAsia="es-MX"/>
         </w:rPr>
+        <w:lastRenderedPageBreak/>
         <w:drawing>
           <wp:inline distT="0" distB="0" distL="0" distR="0" wp14:anchorId="4FFE0495" wp14:editId="64F69FB0">
             <wp:extent cx="4230094" cy="1725295"/>
@@ -22884,45 +23144,26 @@
           <w:szCs w:val="18"/>
         </w:rPr>
       </w:pPr>
-    </w:p>
-    <w:p>
-      <w:pPr>
-        <w:rPr>
-          <w:sz w:val="18"/>
-          <w:szCs w:val="18"/>
-        </w:rPr>
-      </w:pPr>
-    </w:p>
-    <w:p>
-      <w:pPr>
-        <w:rPr>
-          <w:sz w:val="18"/>
-          <w:szCs w:val="18"/>
-        </w:rPr>
-      </w:pPr>
-      <w:r>
-        <w:rPr>
-          <w:sz w:val="18"/>
-          <w:szCs w:val="18"/>
-        </w:rPr>
-        <w:lastRenderedPageBreak/>
-        <w:t xml:space="preserve">Podemos tener un solo archivo de estilo y referencia varios archivos HTML hacia </w:t>
-      </w:r>
-      <w:proofErr w:type="spellStart"/>
-      <w:r>
-        <w:rPr>
-          <w:sz w:val="18"/>
-          <w:szCs w:val="18"/>
-        </w:rPr>
-        <w:t>a el</w:t>
-      </w:r>
-      <w:proofErr w:type="spellEnd"/>
-      <w:r>
-        <w:rPr>
-          <w:sz w:val="18"/>
-          <w:szCs w:val="18"/>
-        </w:rPr>
-        <w:t xml:space="preserve"> para cargar los atributos a los diferentes elementos de HTML </w:t>
+      <w:r>
+        <w:rPr>
+          <w:sz w:val="18"/>
+          <w:szCs w:val="18"/>
+        </w:rPr>
+        <w:t>Podemos tener un solo archivo de estilo y referenc</w:t>
+      </w:r>
+      <w:r>
+        <w:rPr>
+          <w:sz w:val="18"/>
+          <w:szCs w:val="18"/>
+        </w:rPr>
+        <w:t xml:space="preserve">ia varios archivos HTML hacia </w:t>
+      </w:r>
+      <w:r>
+        <w:rPr>
+          <w:sz w:val="18"/>
+          <w:szCs w:val="18"/>
+        </w:rPr>
+        <w:t xml:space="preserve">el para cargar los atributos a los diferentes elementos de HTML </w:t>
       </w:r>
     </w:p>
     <w:p>
@@ -23769,6 +24010,7 @@
           <w:szCs w:val="24"/>
           <w:lang w:eastAsia="es-MX"/>
         </w:rPr>
+        <w:lastRenderedPageBreak/>
         <w:t>/*</w:t>
       </w:r>
       <w:proofErr w:type="spellStart"/>
@@ -23930,7 +24172,6 @@
           <w:sz w:val="18"/>
           <w:szCs w:val="18"/>
         </w:rPr>
-        <w:lastRenderedPageBreak/>
         <w:t xml:space="preserve">La jerarquía va de la siguiente forma </w:t>
       </w:r>
       <w:proofErr w:type="spellStart"/>
@@ -24953,15 +25194,13 @@
         </w:rPr>
         <w:t xml:space="preserve"> web o a nivel de un archivo externo recordar de cada propiedad de </w:t>
       </w:r>
-      <w:proofErr w:type="spellStart"/>
-      <w:r>
-        <w:rPr>
-          <w:sz w:val="18"/>
-          <w:szCs w:val="18"/>
-        </w:rPr>
-        <w:t>css</w:t>
-      </w:r>
-      <w:proofErr w:type="spellEnd"/>
+      <w:r>
+        <w:rPr>
+          <w:sz w:val="18"/>
+          <w:szCs w:val="18"/>
+        </w:rPr>
+        <w:t>CSS</w:t>
+      </w:r>
       <w:r>
         <w:rPr>
           <w:sz w:val="18"/>
@@ -24985,11 +25224,60 @@
           <w:szCs w:val="18"/>
         </w:rPr>
       </w:pPr>
-      <w:r>
-        <w:rPr>
-          <w:sz w:val="18"/>
-          <w:szCs w:val="18"/>
-        </w:rPr>
+    </w:p>
+    <w:p>
+      <w:pPr>
+        <w:rPr>
+          <w:sz w:val="18"/>
+          <w:szCs w:val="18"/>
+        </w:rPr>
+      </w:pPr>
+    </w:p>
+    <w:p>
+      <w:pPr>
+        <w:rPr>
+          <w:sz w:val="18"/>
+          <w:szCs w:val="18"/>
+        </w:rPr>
+      </w:pPr>
+    </w:p>
+    <w:p>
+      <w:pPr>
+        <w:rPr>
+          <w:sz w:val="18"/>
+          <w:szCs w:val="18"/>
+        </w:rPr>
+      </w:pPr>
+    </w:p>
+    <w:p>
+      <w:pPr>
+        <w:rPr>
+          <w:sz w:val="18"/>
+          <w:szCs w:val="18"/>
+        </w:rPr>
+      </w:pPr>
+    </w:p>
+    <w:p>
+      <w:pPr>
+        <w:rPr>
+          <w:sz w:val="18"/>
+          <w:szCs w:val="18"/>
+        </w:rPr>
+      </w:pPr>
+    </w:p>
+    <w:p>
+      <w:pPr>
+        <w:rPr>
+          <w:sz w:val="18"/>
+          <w:szCs w:val="18"/>
+        </w:rPr>
+      </w:pPr>
+      <w:r>
+        <w:rPr>
+          <w:sz w:val="18"/>
+          <w:szCs w:val="18"/>
+        </w:rPr>
+        <w:lastRenderedPageBreak/>
         <w:t>****************************************</w:t>
       </w:r>
       <w:r>
@@ -25162,7 +25450,14 @@
           <w:sz w:val="18"/>
           <w:szCs w:val="18"/>
         </w:rPr>
-        <w:t xml:space="preserve"> tienen sus 4 posiciones por lo cual vemos el impacto de </w:t>
+        <w:t xml:space="preserve"> tienen sus 4 posiciones por lo cual vemos el impact</w:t>
+      </w:r>
+      <w:r>
+        <w:rPr>
+          <w:sz w:val="18"/>
+          <w:szCs w:val="18"/>
+        </w:rPr>
+        <w:t xml:space="preserve">o de </w:t>
       </w:r>
       <w:proofErr w:type="spellStart"/>
       <w:r>
@@ -25188,22 +25483,6 @@
           <w:szCs w:val="18"/>
         </w:rPr>
       </w:pPr>
-    </w:p>
-    <w:p>
-      <w:pPr>
-        <w:rPr>
-          <w:sz w:val="18"/>
-          <w:szCs w:val="18"/>
-        </w:rPr>
-      </w:pPr>
-    </w:p>
-    <w:p>
-      <w:pPr>
-        <w:rPr>
-          <w:sz w:val="18"/>
-          <w:szCs w:val="18"/>
-        </w:rPr>
-      </w:pPr>
       <w:r>
         <w:rPr>
           <w:sz w:val="18"/>
@@ -25242,23 +25521,28 @@
         </w:rPr>
         <w:t>paddin</w:t>
       </w:r>
-      <w:proofErr w:type="spellEnd"/>
-      <w:r>
-        <w:rPr>
-          <w:sz w:val="18"/>
-          <w:szCs w:val="18"/>
-        </w:rPr>
-        <w:t xml:space="preserve"> y no especificamos esta se aplica de manera </w:t>
-      </w:r>
-      <w:proofErr w:type="gramStart"/>
-      <w:r>
-        <w:rPr>
-          <w:sz w:val="18"/>
-          <w:szCs w:val="18"/>
-        </w:rPr>
-        <w:t>general  es</w:t>
-      </w:r>
-      <w:proofErr w:type="gramEnd"/>
+      <w:r>
+        <w:rPr>
+          <w:sz w:val="18"/>
+          <w:szCs w:val="18"/>
+        </w:rPr>
+        <w:t>G</w:t>
+      </w:r>
+      <w:proofErr w:type="spellEnd"/>
+      <w:r>
+        <w:rPr>
+          <w:sz w:val="18"/>
+          <w:szCs w:val="18"/>
+        </w:rPr>
+        <w:t xml:space="preserve"> y no especificamos es</w:t>
+      </w:r>
+      <w:r>
+        <w:rPr>
+          <w:sz w:val="18"/>
+          <w:szCs w:val="18"/>
+        </w:rPr>
+        <w:t>ta se aplica de manera general, es</w:t>
+      </w:r>
       <w:r>
         <w:rPr>
           <w:sz w:val="18"/>
@@ -26051,39 +26335,35 @@
           <w:szCs w:val="18"/>
         </w:rPr>
       </w:pPr>
-    </w:p>
-    <w:p>
-      <w:pPr>
-        <w:rPr>
-          <w:sz w:val="18"/>
-          <w:szCs w:val="18"/>
-        </w:rPr>
-      </w:pPr>
-    </w:p>
-    <w:p>
-      <w:pPr>
-        <w:rPr>
-          <w:sz w:val="18"/>
-          <w:szCs w:val="18"/>
-        </w:rPr>
-      </w:pPr>
-      <w:r>
-        <w:rPr>
-          <w:sz w:val="18"/>
-          <w:szCs w:val="18"/>
-        </w:rPr>
-        <w:lastRenderedPageBreak/>
-        <w:t xml:space="preserve">El orden en que se representan los valores va conforme al sentido de las manecillas del reloj es decir arriba, derecha, abajo e izquierda, ya que estos valores se pueden dar de manera </w:t>
-      </w:r>
-      <w:proofErr w:type="gramStart"/>
-      <w:r>
-        <w:rPr>
-          <w:sz w:val="18"/>
-          <w:szCs w:val="18"/>
-        </w:rPr>
-        <w:t>individual</w:t>
-      </w:r>
-      <w:proofErr w:type="gramEnd"/>
+      <w:r>
+        <w:rPr>
+          <w:sz w:val="18"/>
+          <w:szCs w:val="18"/>
+        </w:rPr>
+        <w:t xml:space="preserve">El orden en que se representan los valores va conforme al sentido de las </w:t>
+      </w:r>
+      <w:r>
+        <w:rPr>
+          <w:b/>
+          <w:sz w:val="18"/>
+          <w:szCs w:val="18"/>
+        </w:rPr>
+        <w:t>manecillas del reloj es decir arriba, derecha, abajo e izquierda</w:t>
+      </w:r>
+      <w:r>
+        <w:rPr>
+          <w:sz w:val="18"/>
+          <w:szCs w:val="18"/>
+        </w:rPr>
+        <w:t xml:space="preserve">, ya que estos valores se pueden dar de manera </w:t>
+      </w:r>
+      <w:r>
+        <w:rPr>
+          <w:sz w:val="18"/>
+          <w:szCs w:val="18"/>
+        </w:rPr>
+        <w:t>individual,</w:t>
+      </w:r>
       <w:r>
         <w:rPr>
           <w:sz w:val="18"/>
@@ -26091,15 +26371,13 @@
         </w:rPr>
         <w:t xml:space="preserve"> pero se </w:t>
       </w:r>
-      <w:proofErr w:type="spellStart"/>
-      <w:r>
-        <w:rPr>
-          <w:sz w:val="18"/>
-          <w:szCs w:val="18"/>
-        </w:rPr>
-        <w:t>vera</w:t>
-      </w:r>
-      <w:proofErr w:type="spellEnd"/>
+      <w:r>
+        <w:rPr>
+          <w:sz w:val="18"/>
+          <w:szCs w:val="18"/>
+        </w:rPr>
+        <w:t>verá</w:t>
+      </w:r>
       <w:r>
         <w:rPr>
           <w:sz w:val="18"/>
@@ -26107,15 +26385,13 @@
         </w:rPr>
         <w:t xml:space="preserve"> </w:t>
       </w:r>
-      <w:proofErr w:type="spellStart"/>
-      <w:r>
-        <w:rPr>
-          <w:sz w:val="18"/>
-          <w:szCs w:val="18"/>
-        </w:rPr>
-        <w:t>mas</w:t>
-      </w:r>
-      <w:proofErr w:type="spellEnd"/>
+      <w:r>
+        <w:rPr>
+          <w:sz w:val="18"/>
+          <w:szCs w:val="18"/>
+        </w:rPr>
+        <w:t>más</w:t>
+      </w:r>
       <w:r>
         <w:rPr>
           <w:sz w:val="18"/>
@@ -26513,6 +26789,7 @@
           <w:color w:val="F2F3F7"/>
           <w:lang w:eastAsia="es-MX"/>
         </w:rPr>
+        <w:lastRenderedPageBreak/>
         <w:t>    </w:t>
       </w:r>
       <w:proofErr w:type="spellStart"/>
@@ -27080,7 +27357,6 @@
           <w:noProof/>
           <w:lang w:eastAsia="es-MX"/>
         </w:rPr>
-        <w:lastRenderedPageBreak/>
         <w:drawing>
           <wp:anchor distT="0" distB="0" distL="114300" distR="114300" simplePos="0" relativeHeight="251659264" behindDoc="0" locked="0" layoutInCell="1" allowOverlap="1">
             <wp:simplePos x="0" y="0"/>
@@ -27487,6 +27763,7 @@
           <w:noProof/>
           <w:lang w:eastAsia="es-MX"/>
         </w:rPr>
+        <w:lastRenderedPageBreak/>
         <w:drawing>
           <wp:inline distT="0" distB="0" distL="0" distR="0" wp14:anchorId="73A43BD7" wp14:editId="3DB9BD17">
             <wp:extent cx="2544417" cy="2861797"/>
@@ -27551,7 +27828,6 @@
           <w:sz w:val="18"/>
           <w:szCs w:val="18"/>
         </w:rPr>
-        <w:lastRenderedPageBreak/>
         <w:t xml:space="preserve">Si los valores van a ser los mismos por ejemplo de izquierda y derecha podemos dejar expresado solo un </w:t>
       </w:r>
       <w:proofErr w:type="gramStart"/>
@@ -28005,6 +28281,7 @@
           <w:noProof/>
           <w:lang w:eastAsia="es-MX"/>
         </w:rPr>
+        <w:lastRenderedPageBreak/>
         <w:drawing>
           <wp:inline distT="0" distB="0" distL="0" distR="0" wp14:anchorId="41F9119A" wp14:editId="2E681A42">
             <wp:extent cx="5462546" cy="2981325"/>
@@ -28088,7 +28365,6 @@
           <w:sz w:val="18"/>
           <w:szCs w:val="18"/>
         </w:rPr>
-        <w:lastRenderedPageBreak/>
         <w:t>Vam</w:t>
       </w:r>
       <w:r>
@@ -28293,6 +28569,7 @@
           <w:noProof/>
           <w:lang w:eastAsia="es-MX"/>
         </w:rPr>
+        <w:lastRenderedPageBreak/>
         <w:drawing>
           <wp:inline distT="0" distB="0" distL="0" distR="0" wp14:anchorId="4BC7770F" wp14:editId="0514D853">
             <wp:extent cx="5995283" cy="1629410"/>
@@ -28484,7 +28761,6 @@
           <w:sz w:val="18"/>
           <w:szCs w:val="18"/>
         </w:rPr>
-        <w:lastRenderedPageBreak/>
         <w:t xml:space="preserve">Es una forma de centrar rápidamente también podemos centrar nuestro texto del elemento párrafo con la propiedad </w:t>
       </w:r>
       <w:proofErr w:type="spellStart"/>
@@ -28789,6 +29065,7 @@
           <w:noProof/>
           <w:lang w:eastAsia="es-MX"/>
         </w:rPr>
+        <w:lastRenderedPageBreak/>
         <w:drawing>
           <wp:inline distT="0" distB="0" distL="0" distR="0" wp14:anchorId="2BB27005" wp14:editId="1A97D6C2">
             <wp:extent cx="6512118" cy="4635500"/>
@@ -29314,7 +29591,7 @@
         </w:rPr>
         <w:drawing>
           <wp:inline distT="0" distB="0" distL="0" distR="0" wp14:anchorId="6154FE2D" wp14:editId="46EFB981">
-            <wp:extent cx="6857347" cy="2234095"/>
+            <wp:extent cx="6856730" cy="1697127"/>
             <wp:effectExtent l="0" t="0" r="1270" b="0"/>
             <wp:docPr id="71" name="Imagen 71"/>
             <wp:cNvGraphicFramePr>
@@ -29335,7 +29612,7 @@
                   <pic:spPr bwMode="auto">
                     <a:xfrm>
                       <a:off x="0" y="0"/>
-                      <a:ext cx="6858000" cy="2234308"/>
+                      <a:ext cx="6885014" cy="1704128"/>
                     </a:xfrm>
                     <a:prstGeom prst="rect">
                       <a:avLst/>
@@ -29358,9 +29635,6 @@
     </w:p>
     <w:p>
       <w:pPr>
-        <w:tabs>
-          <w:tab w:val="left" w:pos="3744"/>
-        </w:tabs>
         <w:rPr>
           <w:sz w:val="18"/>
           <w:szCs w:val="18"/>
@@ -29758,15 +30032,13 @@
         </w:rPr>
         <w:t xml:space="preserve"> y el link se </w:t>
       </w:r>
-      <w:proofErr w:type="gramStart"/>
-      <w:r>
-        <w:rPr>
-          <w:sz w:val="18"/>
-          <w:szCs w:val="18"/>
-        </w:rPr>
-        <w:t>mostrara</w:t>
-      </w:r>
-      <w:proofErr w:type="gramEnd"/>
+      <w:r>
+        <w:rPr>
+          <w:sz w:val="18"/>
+          <w:szCs w:val="18"/>
+        </w:rPr>
+        <w:t>mostrará</w:t>
+      </w:r>
       <w:r>
         <w:rPr>
           <w:sz w:val="18"/>
@@ -30139,8 +30411,6 @@
           <w:lang w:eastAsia="es-MX"/>
         </w:rPr>
       </w:pPr>
-      <w:bookmarkStart w:id="0" w:name="_GoBack"/>
-      <w:bookmarkEnd w:id="0"/>
     </w:p>
     <w:p>
       <w:pPr>
@@ -30164,7 +30434,6 @@
           <w:szCs w:val="20"/>
           <w:lang w:eastAsia="es-MX"/>
         </w:rPr>
-        <w:lastRenderedPageBreak/>
         <w:t>/*Link visitado*/</w:t>
       </w:r>
     </w:p>
@@ -30838,6 +31107,1584 @@
         </w:rPr>
         <w:t>}</w:t>
       </w:r>
+    </w:p>
+    <w:p>
+      <w:pPr>
+        <w:tabs>
+          <w:tab w:val="left" w:pos="3744"/>
+        </w:tabs>
+        <w:rPr>
+          <w:sz w:val="18"/>
+          <w:szCs w:val="18"/>
+        </w:rPr>
+      </w:pPr>
+    </w:p>
+    <w:p>
+      <w:pPr>
+        <w:rPr>
+          <w:sz w:val="18"/>
+          <w:szCs w:val="18"/>
+        </w:rPr>
+      </w:pPr>
+      <w:r>
+        <w:rPr>
+          <w:sz w:val="18"/>
+          <w:szCs w:val="18"/>
+        </w:rPr>
+        <w:t>****************************************</w:t>
+      </w:r>
+    </w:p>
+    <w:p>
+      <w:pPr>
+        <w:rPr>
+          <w:sz w:val="18"/>
+          <w:szCs w:val="18"/>
+        </w:rPr>
+      </w:pPr>
+      <w:r>
+        <w:rPr>
+          <w:sz w:val="18"/>
+          <w:szCs w:val="18"/>
+        </w:rPr>
+        <w:t xml:space="preserve">Clase: </w:t>
+      </w:r>
+      <w:r>
+        <w:rPr>
+          <w:sz w:val="18"/>
+          <w:szCs w:val="18"/>
+        </w:rPr>
+        <w:t xml:space="preserve">Links con imágenes en HTML </w:t>
+      </w:r>
+    </w:p>
+    <w:p>
+      <w:pPr>
+        <w:rPr>
+          <w:sz w:val="18"/>
+          <w:szCs w:val="18"/>
+        </w:rPr>
+      </w:pPr>
+      <w:r>
+        <w:rPr>
+          <w:sz w:val="18"/>
+          <w:szCs w:val="18"/>
+        </w:rPr>
+        <w:t>Vamos a agregar una imagen que funcione con un link</w:t>
+      </w:r>
+      <w:r>
+        <w:rPr>
+          <w:sz w:val="18"/>
+          <w:szCs w:val="18"/>
+        </w:rPr>
+        <w:t xml:space="preserve"> para lograr esto usamos la etiqueta &lt;a&gt; referenciando el link y la etiqueta de &lt;</w:t>
+      </w:r>
+      <w:proofErr w:type="spellStart"/>
+      <w:r>
+        <w:rPr>
+          <w:sz w:val="18"/>
+          <w:szCs w:val="18"/>
+        </w:rPr>
+        <w:t>img</w:t>
+      </w:r>
+      <w:proofErr w:type="spellEnd"/>
+      <w:r>
+        <w:rPr>
+          <w:sz w:val="18"/>
+          <w:szCs w:val="18"/>
+        </w:rPr>
+        <w:t xml:space="preserve">&gt; para indicar la imagen </w:t>
+      </w:r>
+      <w:proofErr w:type="spellStart"/>
+      <w:r>
+        <w:rPr>
+          <w:sz w:val="18"/>
+          <w:szCs w:val="18"/>
+        </w:rPr>
+        <w:t>asi</w:t>
+      </w:r>
+      <w:proofErr w:type="spellEnd"/>
+      <w:r>
+        <w:rPr>
+          <w:sz w:val="18"/>
+          <w:szCs w:val="18"/>
+        </w:rPr>
+        <w:t xml:space="preserve"> </w:t>
+      </w:r>
+      <w:proofErr w:type="spellStart"/>
+      <w:r>
+        <w:rPr>
+          <w:sz w:val="18"/>
+          <w:szCs w:val="18"/>
+        </w:rPr>
+        <w:t>idnciar</w:t>
+      </w:r>
+      <w:proofErr w:type="spellEnd"/>
+      <w:r>
+        <w:rPr>
+          <w:sz w:val="18"/>
+          <w:szCs w:val="18"/>
+        </w:rPr>
+        <w:t xml:space="preserve"> que se abrirá en una nueva pestaña, el texto alternativo y la altura y anchura de la imagen </w:t>
+      </w:r>
+    </w:p>
+    <w:p>
+      <w:pPr>
+        <w:shd w:val="clear" w:color="auto" w:fill="0C0A20"/>
+        <w:spacing w:after="0" w:line="330" w:lineRule="atLeast"/>
+        <w:rPr>
+          <w:rFonts w:ascii="Consolas" w:eastAsia="Times New Roman" w:hAnsi="Consolas" w:cs="Times New Roman"/>
+          <w:color w:val="F2F3F7"/>
+          <w:lang w:eastAsia="es-MX"/>
+        </w:rPr>
+      </w:pPr>
+      <w:r>
+        <w:rPr>
+          <w:rFonts w:ascii="Consolas" w:eastAsia="Times New Roman" w:hAnsi="Consolas" w:cs="Times New Roman"/>
+          <w:color w:val="F2F3F7"/>
+          <w:lang w:eastAsia="es-MX"/>
+        </w:rPr>
+        <w:lastRenderedPageBreak/>
+        <w:t>&lt;</w:t>
+      </w:r>
+      <w:r>
+        <w:rPr>
+          <w:rFonts w:ascii="Consolas" w:eastAsia="Times New Roman" w:hAnsi="Consolas" w:cs="Times New Roman"/>
+          <w:color w:val="42C6FF"/>
+          <w:lang w:eastAsia="es-MX"/>
+        </w:rPr>
+        <w:t>a</w:t>
+      </w:r>
+      <w:r>
+        <w:rPr>
+          <w:rFonts w:ascii="Consolas" w:eastAsia="Times New Roman" w:hAnsi="Consolas" w:cs="Times New Roman"/>
+          <w:color w:val="F2F3F7"/>
+          <w:lang w:eastAsia="es-MX"/>
+        </w:rPr>
+        <w:t> </w:t>
+      </w:r>
+      <w:proofErr w:type="spellStart"/>
+      <w:r>
+        <w:rPr>
+          <w:rFonts w:ascii="Consolas" w:eastAsia="Times New Roman" w:hAnsi="Consolas" w:cs="Times New Roman"/>
+          <w:color w:val="FF2AFC"/>
+          <w:lang w:eastAsia="es-MX"/>
+        </w:rPr>
+        <w:t>href</w:t>
+      </w:r>
+      <w:proofErr w:type="spellEnd"/>
+      <w:r>
+        <w:rPr>
+          <w:rFonts w:ascii="Consolas" w:eastAsia="Times New Roman" w:hAnsi="Consolas" w:cs="Times New Roman"/>
+          <w:color w:val="F2F3F7"/>
+          <w:lang w:eastAsia="es-MX"/>
+        </w:rPr>
+        <w:t>=</w:t>
+      </w:r>
+      <w:r>
+        <w:rPr>
+          <w:rFonts w:ascii="Consolas" w:eastAsia="Times New Roman" w:hAnsi="Consolas" w:cs="Times New Roman"/>
+          <w:color w:val="7984D1"/>
+          <w:lang w:eastAsia="es-MX"/>
+        </w:rPr>
+        <w:t>"http://globalmentoring.com.mx"</w:t>
+      </w:r>
+      <w:r>
+        <w:rPr>
+          <w:rFonts w:ascii="Consolas" w:eastAsia="Times New Roman" w:hAnsi="Consolas" w:cs="Times New Roman"/>
+          <w:color w:val="F2F3F7"/>
+          <w:lang w:eastAsia="es-MX"/>
+        </w:rPr>
+        <w:t> </w:t>
+      </w:r>
+      <w:r>
+        <w:rPr>
+          <w:rFonts w:ascii="Consolas" w:eastAsia="Times New Roman" w:hAnsi="Consolas" w:cs="Times New Roman"/>
+          <w:color w:val="FF2AFC"/>
+          <w:lang w:eastAsia="es-MX"/>
+        </w:rPr>
+        <w:t>target</w:t>
+      </w:r>
+      <w:r>
+        <w:rPr>
+          <w:rFonts w:ascii="Consolas" w:eastAsia="Times New Roman" w:hAnsi="Consolas" w:cs="Times New Roman"/>
+          <w:color w:val="F2F3F7"/>
+          <w:lang w:eastAsia="es-MX"/>
+        </w:rPr>
+        <w:t>=</w:t>
+      </w:r>
+      <w:r>
+        <w:rPr>
+          <w:rFonts w:ascii="Consolas" w:eastAsia="Times New Roman" w:hAnsi="Consolas" w:cs="Times New Roman"/>
+          <w:color w:val="7984D1"/>
+          <w:lang w:eastAsia="es-MX"/>
+        </w:rPr>
+        <w:t>"_</w:t>
+      </w:r>
+      <w:proofErr w:type="spellStart"/>
+      <w:r>
+        <w:rPr>
+          <w:rFonts w:ascii="Consolas" w:eastAsia="Times New Roman" w:hAnsi="Consolas" w:cs="Times New Roman"/>
+          <w:color w:val="7984D1"/>
+          <w:lang w:eastAsia="es-MX"/>
+        </w:rPr>
+        <w:t>blank</w:t>
+      </w:r>
+      <w:proofErr w:type="spellEnd"/>
+      <w:r>
+        <w:rPr>
+          <w:rFonts w:ascii="Consolas" w:eastAsia="Times New Roman" w:hAnsi="Consolas" w:cs="Times New Roman"/>
+          <w:color w:val="7984D1"/>
+          <w:lang w:eastAsia="es-MX"/>
+        </w:rPr>
+        <w:t>"</w:t>
+      </w:r>
+      <w:r>
+        <w:rPr>
+          <w:rFonts w:ascii="Consolas" w:eastAsia="Times New Roman" w:hAnsi="Consolas" w:cs="Times New Roman"/>
+          <w:color w:val="F2F3F7"/>
+          <w:lang w:eastAsia="es-MX"/>
+        </w:rPr>
+        <w:t>&gt;</w:t>
+      </w:r>
+    </w:p>
+    <w:p>
+      <w:pPr>
+        <w:shd w:val="clear" w:color="auto" w:fill="0C0A20"/>
+        <w:spacing w:after="0" w:line="330" w:lineRule="atLeast"/>
+        <w:ind w:firstLine="708"/>
+        <w:rPr>
+          <w:rFonts w:ascii="Consolas" w:eastAsia="Times New Roman" w:hAnsi="Consolas" w:cs="Times New Roman"/>
+          <w:color w:val="F2F3F7"/>
+          <w:lang w:eastAsia="es-MX"/>
+        </w:rPr>
+      </w:pPr>
+      <w:r>
+        <w:rPr>
+          <w:rFonts w:ascii="Consolas" w:eastAsia="Times New Roman" w:hAnsi="Consolas" w:cs="Times New Roman"/>
+          <w:color w:val="F2F3F7"/>
+          <w:lang w:eastAsia="es-MX"/>
+        </w:rPr>
+        <w:t>&lt;</w:t>
+      </w:r>
+      <w:r>
+        <w:rPr>
+          <w:rFonts w:ascii="Consolas" w:eastAsia="Times New Roman" w:hAnsi="Consolas" w:cs="Times New Roman"/>
+          <w:color w:val="42C6FF"/>
+          <w:lang w:eastAsia="es-MX"/>
+        </w:rPr>
+        <w:t>img</w:t>
+      </w:r>
+      <w:r>
+        <w:rPr>
+          <w:rFonts w:ascii="Consolas" w:eastAsia="Times New Roman" w:hAnsi="Consolas" w:cs="Times New Roman"/>
+          <w:color w:val="F2F3F7"/>
+          <w:lang w:eastAsia="es-MX"/>
+        </w:rPr>
+        <w:t> </w:t>
+      </w:r>
+      <w:r>
+        <w:rPr>
+          <w:rFonts w:ascii="Consolas" w:eastAsia="Times New Roman" w:hAnsi="Consolas" w:cs="Times New Roman"/>
+          <w:color w:val="FF2AFC"/>
+          <w:lang w:eastAsia="es-MX"/>
+        </w:rPr>
+        <w:t>src</w:t>
+      </w:r>
+      <w:r>
+        <w:rPr>
+          <w:rFonts w:ascii="Consolas" w:eastAsia="Times New Roman" w:hAnsi="Consolas" w:cs="Times New Roman"/>
+          <w:color w:val="F2F3F7"/>
+          <w:lang w:eastAsia="es-MX"/>
+        </w:rPr>
+        <w:t>=</w:t>
+      </w:r>
+      <w:r>
+        <w:rPr>
+          <w:rFonts w:ascii="Consolas" w:eastAsia="Times New Roman" w:hAnsi="Consolas" w:cs="Times New Roman"/>
+          <w:color w:val="7984D1"/>
+          <w:lang w:eastAsia="es-MX"/>
+        </w:rPr>
+        <w:t>"http://globalmentoring.com.mx/imagenes/gm.png"</w:t>
+      </w:r>
+      <w:r>
+        <w:rPr>
+          <w:rFonts w:ascii="Consolas" w:eastAsia="Times New Roman" w:hAnsi="Consolas" w:cs="Times New Roman"/>
+          <w:color w:val="F2F3F7"/>
+          <w:lang w:eastAsia="es-MX"/>
+        </w:rPr>
+        <w:t> </w:t>
+      </w:r>
+      <w:r>
+        <w:rPr>
+          <w:rFonts w:ascii="Consolas" w:eastAsia="Times New Roman" w:hAnsi="Consolas" w:cs="Times New Roman"/>
+          <w:color w:val="FF2AFC"/>
+          <w:lang w:eastAsia="es-MX"/>
+        </w:rPr>
+        <w:t>alt</w:t>
+      </w:r>
+      <w:r>
+        <w:rPr>
+          <w:rFonts w:ascii="Consolas" w:eastAsia="Times New Roman" w:hAnsi="Consolas" w:cs="Times New Roman"/>
+          <w:color w:val="F2F3F7"/>
+          <w:lang w:eastAsia="es-MX"/>
+        </w:rPr>
+        <w:t>=</w:t>
+      </w:r>
+      <w:r>
+        <w:rPr>
+          <w:rFonts w:ascii="Consolas" w:eastAsia="Times New Roman" w:hAnsi="Consolas" w:cs="Times New Roman"/>
+          <w:color w:val="7984D1"/>
+          <w:lang w:eastAsia="es-MX"/>
+        </w:rPr>
+        <w:t>'Logo GM'</w:t>
+      </w:r>
+    </w:p>
+    <w:p>
+      <w:pPr>
+        <w:shd w:val="clear" w:color="auto" w:fill="0C0A20"/>
+        <w:spacing w:after="0" w:line="330" w:lineRule="atLeast"/>
+        <w:rPr>
+          <w:rFonts w:ascii="Consolas" w:eastAsia="Times New Roman" w:hAnsi="Consolas" w:cs="Times New Roman"/>
+          <w:color w:val="F2F3F7"/>
+          <w:lang w:eastAsia="es-MX"/>
+        </w:rPr>
+      </w:pPr>
+      <w:r>
+        <w:rPr>
+          <w:rFonts w:ascii="Consolas" w:eastAsia="Times New Roman" w:hAnsi="Consolas" w:cs="Times New Roman"/>
+          <w:color w:val="F2F3F7"/>
+          <w:lang w:eastAsia="es-MX"/>
+        </w:rPr>
+        <w:t>      </w:t>
+      </w:r>
+      <w:proofErr w:type="spellStart"/>
+      <w:r>
+        <w:rPr>
+          <w:rFonts w:ascii="Consolas" w:eastAsia="Times New Roman" w:hAnsi="Consolas" w:cs="Times New Roman"/>
+          <w:color w:val="FF2AFC"/>
+          <w:lang w:eastAsia="es-MX"/>
+        </w:rPr>
+        <w:t>style</w:t>
+      </w:r>
+      <w:proofErr w:type="spellEnd"/>
+      <w:r>
+        <w:rPr>
+          <w:rFonts w:ascii="Consolas" w:eastAsia="Times New Roman" w:hAnsi="Consolas" w:cs="Times New Roman"/>
+          <w:color w:val="F2F3F7"/>
+          <w:lang w:eastAsia="es-MX"/>
+        </w:rPr>
+        <w:t>=</w:t>
+      </w:r>
+      <w:r>
+        <w:rPr>
+          <w:rFonts w:ascii="Consolas" w:eastAsia="Times New Roman" w:hAnsi="Consolas" w:cs="Times New Roman"/>
+          <w:color w:val="7984D1"/>
+          <w:lang w:eastAsia="es-MX"/>
+        </w:rPr>
+        <w:t>"</w:t>
+      </w:r>
+      <w:proofErr w:type="spellStart"/>
+      <w:r>
+        <w:rPr>
+          <w:rFonts w:ascii="Consolas" w:eastAsia="Times New Roman" w:hAnsi="Consolas" w:cs="Times New Roman"/>
+          <w:color w:val="7984D1"/>
+          <w:lang w:eastAsia="es-MX"/>
+        </w:rPr>
+        <w:t>width</w:t>
+      </w:r>
+      <w:proofErr w:type="spellEnd"/>
+      <w:r>
+        <w:rPr>
+          <w:rFonts w:ascii="Consolas" w:eastAsia="Times New Roman" w:hAnsi="Consolas" w:cs="Times New Roman"/>
+          <w:color w:val="7984D1"/>
+          <w:lang w:eastAsia="es-MX"/>
+        </w:rPr>
+        <w:t>: 150px; </w:t>
+      </w:r>
+      <w:proofErr w:type="spellStart"/>
+      <w:r>
+        <w:rPr>
+          <w:rFonts w:ascii="Consolas" w:eastAsia="Times New Roman" w:hAnsi="Consolas" w:cs="Times New Roman"/>
+          <w:color w:val="7984D1"/>
+          <w:lang w:eastAsia="es-MX"/>
+        </w:rPr>
+        <w:t>height</w:t>
+      </w:r>
+      <w:proofErr w:type="spellEnd"/>
+      <w:r>
+        <w:rPr>
+          <w:rFonts w:ascii="Consolas" w:eastAsia="Times New Roman" w:hAnsi="Consolas" w:cs="Times New Roman"/>
+          <w:color w:val="7984D1"/>
+          <w:lang w:eastAsia="es-MX"/>
+        </w:rPr>
+        <w:t>: 74px;"</w:t>
+      </w:r>
+      <w:r>
+        <w:rPr>
+          <w:rFonts w:ascii="Consolas" w:eastAsia="Times New Roman" w:hAnsi="Consolas" w:cs="Times New Roman"/>
+          <w:color w:val="F2F3F7"/>
+          <w:lang w:eastAsia="es-MX"/>
+        </w:rPr>
+        <w:t>/&gt;</w:t>
+      </w:r>
+    </w:p>
+    <w:p>
+      <w:pPr>
+        <w:rPr>
+          <w:sz w:val="18"/>
+          <w:szCs w:val="18"/>
+        </w:rPr>
+      </w:pPr>
+    </w:p>
+    <w:p>
+      <w:pPr>
+        <w:tabs>
+          <w:tab w:val="left" w:pos="3744"/>
+        </w:tabs>
+        <w:rPr>
+          <w:sz w:val="18"/>
+          <w:szCs w:val="18"/>
+        </w:rPr>
+      </w:pPr>
+      <w:r>
+        <w:rPr>
+          <w:noProof/>
+          <w:lang w:eastAsia="es-MX"/>
+        </w:rPr>
+        <w:drawing>
+          <wp:inline distT="0" distB="0" distL="0" distR="0" wp14:anchorId="0EAF9B53" wp14:editId="1F402EE7">
+            <wp:extent cx="3130905" cy="3394075"/>
+            <wp:effectExtent l="0" t="0" r="0" b="0"/>
+            <wp:docPr id="72" name="Imagen 72"/>
+            <wp:cNvGraphicFramePr>
+              <a:graphicFrameLocks xmlns:a="http://schemas.openxmlformats.org/drawingml/2006/main" noChangeAspect="1"/>
+            </wp:cNvGraphicFramePr>
+            <a:graphic xmlns:a="http://schemas.openxmlformats.org/drawingml/2006/main">
+              <a:graphicData uri="http://schemas.openxmlformats.org/drawingml/2006/picture">
+                <pic:pic xmlns:pic="http://schemas.openxmlformats.org/drawingml/2006/picture">
+                  <pic:nvPicPr>
+                    <pic:cNvPr id="1" name=""/>
+                    <pic:cNvPicPr/>
+                  </pic:nvPicPr>
+                  <pic:blipFill>
+                    <a:blip r:embed="rId77"/>
+                    <a:stretch>
+                      <a:fillRect/>
+                    </a:stretch>
+                  </pic:blipFill>
+                  <pic:spPr>
+                    <a:xfrm>
+                      <a:off x="0" y="0"/>
+                      <a:ext cx="3141777" cy="3405861"/>
+                    </a:xfrm>
+                    <a:prstGeom prst="rect">
+                      <a:avLst/>
+                    </a:prstGeom>
+                  </pic:spPr>
+                </pic:pic>
+              </a:graphicData>
+            </a:graphic>
+          </wp:inline>
+        </w:drawing>
+      </w:r>
+    </w:p>
+    <w:p>
+      <w:pPr>
+        <w:tabs>
+          <w:tab w:val="left" w:pos="3744"/>
+        </w:tabs>
+        <w:rPr>
+          <w:sz w:val="18"/>
+          <w:szCs w:val="18"/>
+        </w:rPr>
+      </w:pPr>
+    </w:p>
+    <w:p>
+      <w:pPr>
+        <w:tabs>
+          <w:tab w:val="left" w:pos="3744"/>
+        </w:tabs>
+        <w:rPr>
+          <w:sz w:val="18"/>
+          <w:szCs w:val="18"/>
+        </w:rPr>
+      </w:pPr>
+    </w:p>
+    <w:p>
+      <w:pPr>
+        <w:tabs>
+          <w:tab w:val="left" w:pos="3744"/>
+        </w:tabs>
+        <w:rPr>
+          <w:sz w:val="18"/>
+          <w:szCs w:val="18"/>
+        </w:rPr>
+      </w:pPr>
+    </w:p>
+    <w:p>
+      <w:pPr>
+        <w:rPr>
+          <w:sz w:val="18"/>
+          <w:szCs w:val="18"/>
+        </w:rPr>
+      </w:pPr>
+      <w:r>
+        <w:rPr>
+          <w:sz w:val="18"/>
+          <w:szCs w:val="18"/>
+        </w:rPr>
+        <w:t>****************************************</w:t>
+      </w:r>
+      <w:r>
+        <w:rPr>
+          <w:sz w:val="18"/>
+          <w:szCs w:val="18"/>
+        </w:rPr>
+        <w:t>********************************************************************************</w:t>
+      </w:r>
+    </w:p>
+    <w:p>
+      <w:pPr>
+        <w:rPr>
+          <w:sz w:val="18"/>
+          <w:szCs w:val="18"/>
+        </w:rPr>
+      </w:pPr>
+      <w:r>
+        <w:rPr>
+          <w:sz w:val="18"/>
+          <w:szCs w:val="18"/>
+        </w:rPr>
+        <w:t xml:space="preserve">Clase: </w:t>
+      </w:r>
+      <w:r>
+        <w:rPr>
+          <w:sz w:val="18"/>
+          <w:szCs w:val="18"/>
+        </w:rPr>
+        <w:t>Links como Botones en HTML y CSS</w:t>
+      </w:r>
+    </w:p>
+    <w:p>
+      <w:pPr>
+        <w:rPr>
+          <w:sz w:val="18"/>
+          <w:szCs w:val="18"/>
+        </w:rPr>
+      </w:pPr>
+      <w:r>
+        <w:rPr>
+          <w:sz w:val="18"/>
+          <w:szCs w:val="18"/>
+        </w:rPr>
+        <w:t xml:space="preserve">Vamos a trabajar con los </w:t>
+      </w:r>
+      <w:proofErr w:type="gramStart"/>
+      <w:r>
+        <w:rPr>
+          <w:sz w:val="18"/>
+          <w:szCs w:val="18"/>
+        </w:rPr>
+        <w:t>links</w:t>
+      </w:r>
+      <w:proofErr w:type="gramEnd"/>
+      <w:r>
+        <w:rPr>
+          <w:sz w:val="18"/>
+          <w:szCs w:val="18"/>
+        </w:rPr>
+        <w:t xml:space="preserve"> pero dándole una presentación visual diferente con la ayuda de CSS parecida a un botón, en nuestro archivo de estilos podemos dejar con un mismo estilo 2 estados en e</w:t>
+      </w:r>
+      <w:r>
+        <w:rPr>
+          <w:sz w:val="18"/>
+          <w:szCs w:val="18"/>
+        </w:rPr>
+        <w:t xml:space="preserve">ste caso para activo y visitado y </w:t>
+      </w:r>
+      <w:proofErr w:type="spellStart"/>
+      <w:r>
+        <w:rPr>
+          <w:sz w:val="18"/>
+          <w:szCs w:val="18"/>
+        </w:rPr>
+        <w:t>hover</w:t>
+      </w:r>
+      <w:proofErr w:type="spellEnd"/>
+      <w:r>
+        <w:rPr>
+          <w:sz w:val="18"/>
+          <w:szCs w:val="18"/>
+        </w:rPr>
+        <w:t xml:space="preserve"> para cuando demos </w:t>
+      </w:r>
+      <w:proofErr w:type="spellStart"/>
+      <w:r>
+        <w:rPr>
+          <w:sz w:val="18"/>
+          <w:szCs w:val="18"/>
+        </w:rPr>
+        <w:t>click</w:t>
+      </w:r>
+      <w:proofErr w:type="spellEnd"/>
+      <w:r>
+        <w:rPr>
+          <w:sz w:val="18"/>
+          <w:szCs w:val="18"/>
+        </w:rPr>
+        <w:t xml:space="preserve"> en el “botón” simule la presión con el cambio de color </w:t>
+      </w:r>
+    </w:p>
+    <w:p>
+      <w:pPr>
+        <w:shd w:val="clear" w:color="auto" w:fill="0C0A20"/>
+        <w:spacing w:after="0" w:line="330" w:lineRule="atLeast"/>
+        <w:rPr>
+          <w:rFonts w:ascii="Consolas" w:eastAsia="Times New Roman" w:hAnsi="Consolas" w:cs="Times New Roman"/>
+          <w:color w:val="F2F3F7"/>
+          <w:lang w:eastAsia="es-MX"/>
+        </w:rPr>
+      </w:pPr>
+      <w:proofErr w:type="gramStart"/>
+      <w:r>
+        <w:rPr>
+          <w:rFonts w:ascii="Consolas" w:eastAsia="Times New Roman" w:hAnsi="Consolas" w:cs="Times New Roman"/>
+          <w:color w:val="42C6FF"/>
+          <w:lang w:eastAsia="es-MX"/>
+        </w:rPr>
+        <w:t>a</w:t>
+      </w:r>
+      <w:r>
+        <w:rPr>
+          <w:rFonts w:ascii="Consolas" w:eastAsia="Times New Roman" w:hAnsi="Consolas" w:cs="Times New Roman"/>
+          <w:color w:val="FF2AFC"/>
+          <w:lang w:eastAsia="es-MX"/>
+        </w:rPr>
+        <w:t>:link</w:t>
+      </w:r>
+      <w:proofErr w:type="gramEnd"/>
+      <w:r>
+        <w:rPr>
+          <w:rFonts w:ascii="Consolas" w:eastAsia="Times New Roman" w:hAnsi="Consolas" w:cs="Times New Roman"/>
+          <w:color w:val="F2F3F7"/>
+          <w:lang w:eastAsia="es-MX"/>
+        </w:rPr>
+        <w:t>, </w:t>
+      </w:r>
+      <w:r>
+        <w:rPr>
+          <w:rFonts w:ascii="Consolas" w:eastAsia="Times New Roman" w:hAnsi="Consolas" w:cs="Times New Roman"/>
+          <w:color w:val="42C6FF"/>
+          <w:lang w:eastAsia="es-MX"/>
+        </w:rPr>
+        <w:t>a</w:t>
+      </w:r>
+      <w:r>
+        <w:rPr>
+          <w:rFonts w:ascii="Consolas" w:eastAsia="Times New Roman" w:hAnsi="Consolas" w:cs="Times New Roman"/>
+          <w:color w:val="FF2AFC"/>
+          <w:lang w:eastAsia="es-MX"/>
+        </w:rPr>
+        <w:t>:visited</w:t>
+      </w:r>
+      <w:r>
+        <w:rPr>
+          <w:rFonts w:ascii="Consolas" w:eastAsia="Times New Roman" w:hAnsi="Consolas" w:cs="Times New Roman"/>
+          <w:color w:val="F2F3F7"/>
+          <w:lang w:eastAsia="es-MX"/>
+        </w:rPr>
+        <w:t>{</w:t>
+      </w:r>
+    </w:p>
+    <w:p>
+      <w:pPr>
+        <w:shd w:val="clear" w:color="auto" w:fill="0C0A20"/>
+        <w:spacing w:after="0" w:line="330" w:lineRule="atLeast"/>
+        <w:rPr>
+          <w:rFonts w:ascii="Consolas" w:eastAsia="Times New Roman" w:hAnsi="Consolas" w:cs="Times New Roman"/>
+          <w:color w:val="F2F3F7"/>
+          <w:lang w:eastAsia="es-MX"/>
+        </w:rPr>
+      </w:pPr>
+      <w:r>
+        <w:rPr>
+          <w:rFonts w:ascii="Consolas" w:eastAsia="Times New Roman" w:hAnsi="Consolas" w:cs="Times New Roman"/>
+          <w:color w:val="F2F3F7"/>
+          <w:lang w:eastAsia="es-MX"/>
+        </w:rPr>
+        <w:t>    </w:t>
+      </w:r>
+      <w:proofErr w:type="spellStart"/>
+      <w:r>
+        <w:rPr>
+          <w:rFonts w:ascii="Consolas" w:eastAsia="Times New Roman" w:hAnsi="Consolas" w:cs="Times New Roman"/>
+          <w:color w:val="42C6FF"/>
+          <w:lang w:eastAsia="es-MX"/>
+        </w:rPr>
+        <w:t>background</w:t>
+      </w:r>
+      <w:proofErr w:type="spellEnd"/>
+      <w:r>
+        <w:rPr>
+          <w:rFonts w:ascii="Consolas" w:eastAsia="Times New Roman" w:hAnsi="Consolas" w:cs="Times New Roman"/>
+          <w:color w:val="42C6FF"/>
+          <w:lang w:eastAsia="es-MX"/>
+        </w:rPr>
+        <w:t>-color</w:t>
+      </w:r>
+      <w:r>
+        <w:rPr>
+          <w:rFonts w:ascii="Consolas" w:eastAsia="Times New Roman" w:hAnsi="Consolas" w:cs="Times New Roman"/>
+          <w:color w:val="F2F3F7"/>
+          <w:lang w:eastAsia="es-MX"/>
+        </w:rPr>
+        <w:t>: </w:t>
+      </w:r>
+      <w:r>
+        <w:rPr>
+          <w:rFonts w:ascii="Consolas" w:eastAsia="Times New Roman" w:hAnsi="Consolas" w:cs="Times New Roman"/>
+          <w:color w:val="CCCCCC"/>
+          <w:lang w:eastAsia="es-MX"/>
+        </w:rPr>
+        <w:t>#b5179e</w:t>
+      </w:r>
+      <w:r>
+        <w:rPr>
+          <w:rFonts w:ascii="Consolas" w:eastAsia="Times New Roman" w:hAnsi="Consolas" w:cs="Times New Roman"/>
+          <w:color w:val="F2F3F7"/>
+          <w:lang w:eastAsia="es-MX"/>
+        </w:rPr>
+        <w:t>;</w:t>
+      </w:r>
+    </w:p>
+    <w:p>
+      <w:pPr>
+        <w:shd w:val="clear" w:color="auto" w:fill="0C0A20"/>
+        <w:spacing w:after="0" w:line="330" w:lineRule="atLeast"/>
+        <w:rPr>
+          <w:rFonts w:ascii="Consolas" w:eastAsia="Times New Roman" w:hAnsi="Consolas" w:cs="Times New Roman"/>
+          <w:color w:val="F2F3F7"/>
+          <w:lang w:eastAsia="es-MX"/>
+        </w:rPr>
+      </w:pPr>
+      <w:r>
+        <w:rPr>
+          <w:rFonts w:ascii="Consolas" w:eastAsia="Times New Roman" w:hAnsi="Consolas" w:cs="Times New Roman"/>
+          <w:color w:val="F2F3F7"/>
+          <w:lang w:eastAsia="es-MX"/>
+        </w:rPr>
+        <w:t>    </w:t>
+      </w:r>
+      <w:r>
+        <w:rPr>
+          <w:rFonts w:ascii="Consolas" w:eastAsia="Times New Roman" w:hAnsi="Consolas" w:cs="Times New Roman"/>
+          <w:color w:val="42C6FF"/>
+          <w:lang w:eastAsia="es-MX"/>
+        </w:rPr>
+        <w:t>color</w:t>
+      </w:r>
+      <w:r>
+        <w:rPr>
+          <w:rFonts w:ascii="Consolas" w:eastAsia="Times New Roman" w:hAnsi="Consolas" w:cs="Times New Roman"/>
+          <w:color w:val="F2F3F7"/>
+          <w:lang w:eastAsia="es-MX"/>
+        </w:rPr>
+        <w:t>: </w:t>
+      </w:r>
+      <w:proofErr w:type="spellStart"/>
+      <w:r>
+        <w:rPr>
+          <w:rFonts w:ascii="Consolas" w:eastAsia="Times New Roman" w:hAnsi="Consolas" w:cs="Times New Roman"/>
+          <w:color w:val="A3D6E0"/>
+          <w:lang w:eastAsia="es-MX"/>
+        </w:rPr>
+        <w:t>white</w:t>
+      </w:r>
+      <w:proofErr w:type="spellEnd"/>
+      <w:r>
+        <w:rPr>
+          <w:rFonts w:ascii="Consolas" w:eastAsia="Times New Roman" w:hAnsi="Consolas" w:cs="Times New Roman"/>
+          <w:color w:val="F2F3F7"/>
+          <w:lang w:eastAsia="es-MX"/>
+        </w:rPr>
+        <w:t>;</w:t>
+      </w:r>
+    </w:p>
+    <w:p>
+      <w:pPr>
+        <w:shd w:val="clear" w:color="auto" w:fill="0C0A20"/>
+        <w:spacing w:after="0" w:line="330" w:lineRule="atLeast"/>
+        <w:rPr>
+          <w:rFonts w:ascii="Consolas" w:eastAsia="Times New Roman" w:hAnsi="Consolas" w:cs="Times New Roman"/>
+          <w:color w:val="F2F3F7"/>
+          <w:lang w:eastAsia="es-MX"/>
+        </w:rPr>
+      </w:pPr>
+      <w:r>
+        <w:rPr>
+          <w:rFonts w:ascii="Consolas" w:eastAsia="Times New Roman" w:hAnsi="Consolas" w:cs="Times New Roman"/>
+          <w:color w:val="F2F3F7"/>
+          <w:lang w:eastAsia="es-MX"/>
+        </w:rPr>
+        <w:t>    </w:t>
+      </w:r>
+      <w:proofErr w:type="spellStart"/>
+      <w:r>
+        <w:rPr>
+          <w:rFonts w:ascii="Consolas" w:eastAsia="Times New Roman" w:hAnsi="Consolas" w:cs="Times New Roman"/>
+          <w:color w:val="42C6FF"/>
+          <w:lang w:eastAsia="es-MX"/>
+        </w:rPr>
+        <w:t>padding</w:t>
+      </w:r>
+      <w:proofErr w:type="spellEnd"/>
+      <w:r>
+        <w:rPr>
+          <w:rFonts w:ascii="Consolas" w:eastAsia="Times New Roman" w:hAnsi="Consolas" w:cs="Times New Roman"/>
+          <w:color w:val="F2F3F7"/>
+          <w:lang w:eastAsia="es-MX"/>
+        </w:rPr>
+        <w:t>: </w:t>
+      </w:r>
+      <w:r>
+        <w:rPr>
+          <w:rFonts w:ascii="Consolas" w:eastAsia="Times New Roman" w:hAnsi="Consolas" w:cs="Times New Roman"/>
+          <w:color w:val="FFD400"/>
+          <w:lang w:eastAsia="es-MX"/>
+        </w:rPr>
+        <w:t>15</w:t>
+      </w:r>
+      <w:r>
+        <w:rPr>
+          <w:rFonts w:ascii="Consolas" w:eastAsia="Times New Roman" w:hAnsi="Consolas" w:cs="Times New Roman"/>
+          <w:color w:val="FF2AFC"/>
+          <w:lang w:eastAsia="es-MX"/>
+        </w:rPr>
+        <w:t>px</w:t>
+      </w:r>
+      <w:r>
+        <w:rPr>
+          <w:rFonts w:ascii="Consolas" w:eastAsia="Times New Roman" w:hAnsi="Consolas" w:cs="Times New Roman"/>
+          <w:color w:val="CCCCCC"/>
+          <w:lang w:eastAsia="es-MX"/>
+        </w:rPr>
+        <w:t> </w:t>
+      </w:r>
+      <w:r>
+        <w:rPr>
+          <w:rFonts w:ascii="Consolas" w:eastAsia="Times New Roman" w:hAnsi="Consolas" w:cs="Times New Roman"/>
+          <w:color w:val="FFD400"/>
+          <w:lang w:eastAsia="es-MX"/>
+        </w:rPr>
+        <w:t>25</w:t>
+      </w:r>
+      <w:r>
+        <w:rPr>
+          <w:rFonts w:ascii="Consolas" w:eastAsia="Times New Roman" w:hAnsi="Consolas" w:cs="Times New Roman"/>
+          <w:color w:val="FF2AFC"/>
+          <w:lang w:eastAsia="es-MX"/>
+        </w:rPr>
+        <w:t>px</w:t>
+      </w:r>
+      <w:r>
+        <w:rPr>
+          <w:rFonts w:ascii="Consolas" w:eastAsia="Times New Roman" w:hAnsi="Consolas" w:cs="Times New Roman"/>
+          <w:color w:val="F2F3F7"/>
+          <w:lang w:eastAsia="es-MX"/>
+        </w:rPr>
+        <w:t>;</w:t>
+      </w:r>
+    </w:p>
+    <w:p>
+      <w:pPr>
+        <w:shd w:val="clear" w:color="auto" w:fill="0C0A20"/>
+        <w:spacing w:after="0" w:line="330" w:lineRule="atLeast"/>
+        <w:rPr>
+          <w:rFonts w:ascii="Consolas" w:eastAsia="Times New Roman" w:hAnsi="Consolas" w:cs="Times New Roman"/>
+          <w:color w:val="F2F3F7"/>
+          <w:lang w:eastAsia="es-MX"/>
+        </w:rPr>
+      </w:pPr>
+      <w:r>
+        <w:rPr>
+          <w:rFonts w:ascii="Consolas" w:eastAsia="Times New Roman" w:hAnsi="Consolas" w:cs="Times New Roman"/>
+          <w:color w:val="F2F3F7"/>
+          <w:lang w:eastAsia="es-MX"/>
+        </w:rPr>
+        <w:t>    </w:t>
+      </w:r>
+      <w:proofErr w:type="spellStart"/>
+      <w:r>
+        <w:rPr>
+          <w:rFonts w:ascii="Consolas" w:eastAsia="Times New Roman" w:hAnsi="Consolas" w:cs="Times New Roman"/>
+          <w:color w:val="42C6FF"/>
+          <w:lang w:eastAsia="es-MX"/>
+        </w:rPr>
+        <w:t>text-decoration</w:t>
+      </w:r>
+      <w:proofErr w:type="spellEnd"/>
+      <w:r>
+        <w:rPr>
+          <w:rFonts w:ascii="Consolas" w:eastAsia="Times New Roman" w:hAnsi="Consolas" w:cs="Times New Roman"/>
+          <w:color w:val="F2F3F7"/>
+          <w:lang w:eastAsia="es-MX"/>
+        </w:rPr>
+        <w:t>: </w:t>
+      </w:r>
+      <w:proofErr w:type="spellStart"/>
+      <w:r>
+        <w:rPr>
+          <w:rFonts w:ascii="Consolas" w:eastAsia="Times New Roman" w:hAnsi="Consolas" w:cs="Times New Roman"/>
+          <w:color w:val="CCCCCC"/>
+          <w:lang w:eastAsia="es-MX"/>
+        </w:rPr>
+        <w:t>none</w:t>
+      </w:r>
+      <w:proofErr w:type="spellEnd"/>
+      <w:r>
+        <w:rPr>
+          <w:rFonts w:ascii="Consolas" w:eastAsia="Times New Roman" w:hAnsi="Consolas" w:cs="Times New Roman"/>
+          <w:color w:val="F2F3F7"/>
+          <w:lang w:eastAsia="es-MX"/>
+        </w:rPr>
+        <w:t>;</w:t>
+      </w:r>
+    </w:p>
+    <w:p>
+      <w:pPr>
+        <w:shd w:val="clear" w:color="auto" w:fill="0C0A20"/>
+        <w:spacing w:after="0" w:line="330" w:lineRule="atLeast"/>
+        <w:rPr>
+          <w:rFonts w:ascii="Consolas" w:eastAsia="Times New Roman" w:hAnsi="Consolas" w:cs="Times New Roman"/>
+          <w:color w:val="F2F3F7"/>
+          <w:lang w:eastAsia="es-MX"/>
+        </w:rPr>
+      </w:pPr>
+      <w:r>
+        <w:rPr>
+          <w:rFonts w:ascii="Consolas" w:eastAsia="Times New Roman" w:hAnsi="Consolas" w:cs="Times New Roman"/>
+          <w:color w:val="F2F3F7"/>
+          <w:lang w:eastAsia="es-MX"/>
+        </w:rPr>
+        <w:t>}</w:t>
+      </w:r>
+    </w:p>
+    <w:p>
+      <w:pPr>
+        <w:shd w:val="clear" w:color="auto" w:fill="0C0A20"/>
+        <w:spacing w:after="0" w:line="330" w:lineRule="atLeast"/>
+        <w:rPr>
+          <w:rFonts w:ascii="Consolas" w:eastAsia="Times New Roman" w:hAnsi="Consolas" w:cs="Times New Roman"/>
+          <w:color w:val="F2F3F7"/>
+          <w:lang w:eastAsia="es-MX"/>
+        </w:rPr>
+      </w:pPr>
+    </w:p>
+    <w:p>
+      <w:pPr>
+        <w:shd w:val="clear" w:color="auto" w:fill="0C0A20"/>
+        <w:spacing w:after="0" w:line="330" w:lineRule="atLeast"/>
+        <w:rPr>
+          <w:rFonts w:ascii="Consolas" w:eastAsia="Times New Roman" w:hAnsi="Consolas" w:cs="Times New Roman"/>
+          <w:color w:val="F2F3F7"/>
+          <w:lang w:eastAsia="es-MX"/>
+        </w:rPr>
+      </w:pPr>
+      <w:proofErr w:type="gramStart"/>
+      <w:r>
+        <w:rPr>
+          <w:rFonts w:ascii="Consolas" w:eastAsia="Times New Roman" w:hAnsi="Consolas" w:cs="Times New Roman"/>
+          <w:color w:val="42C6FF"/>
+          <w:lang w:eastAsia="es-MX"/>
+        </w:rPr>
+        <w:t>a</w:t>
+      </w:r>
+      <w:r>
+        <w:rPr>
+          <w:rFonts w:ascii="Consolas" w:eastAsia="Times New Roman" w:hAnsi="Consolas" w:cs="Times New Roman"/>
+          <w:color w:val="FF2AFC"/>
+          <w:lang w:eastAsia="es-MX"/>
+        </w:rPr>
+        <w:t>:hover</w:t>
+      </w:r>
+      <w:proofErr w:type="gramEnd"/>
+      <w:r>
+        <w:rPr>
+          <w:rFonts w:ascii="Consolas" w:eastAsia="Times New Roman" w:hAnsi="Consolas" w:cs="Times New Roman"/>
+          <w:color w:val="F2F3F7"/>
+          <w:lang w:eastAsia="es-MX"/>
+        </w:rPr>
+        <w:t>, </w:t>
+      </w:r>
+      <w:r>
+        <w:rPr>
+          <w:rFonts w:ascii="Consolas" w:eastAsia="Times New Roman" w:hAnsi="Consolas" w:cs="Times New Roman"/>
+          <w:color w:val="42C6FF"/>
+          <w:lang w:eastAsia="es-MX"/>
+        </w:rPr>
+        <w:t>a</w:t>
+      </w:r>
+      <w:r>
+        <w:rPr>
+          <w:rFonts w:ascii="Consolas" w:eastAsia="Times New Roman" w:hAnsi="Consolas" w:cs="Times New Roman"/>
+          <w:color w:val="FF2AFC"/>
+          <w:lang w:eastAsia="es-MX"/>
+        </w:rPr>
+        <w:t>:active</w:t>
+      </w:r>
+      <w:r>
+        <w:rPr>
+          <w:rFonts w:ascii="Consolas" w:eastAsia="Times New Roman" w:hAnsi="Consolas" w:cs="Times New Roman"/>
+          <w:color w:val="F2F3F7"/>
+          <w:lang w:eastAsia="es-MX"/>
+        </w:rPr>
+        <w:t>{</w:t>
+      </w:r>
+    </w:p>
+    <w:p>
+      <w:pPr>
+        <w:shd w:val="clear" w:color="auto" w:fill="0C0A20"/>
+        <w:spacing w:after="0" w:line="330" w:lineRule="atLeast"/>
+        <w:rPr>
+          <w:rFonts w:ascii="Consolas" w:eastAsia="Times New Roman" w:hAnsi="Consolas" w:cs="Times New Roman"/>
+          <w:color w:val="F2F3F7"/>
+          <w:lang w:eastAsia="es-MX"/>
+        </w:rPr>
+      </w:pPr>
+      <w:r>
+        <w:rPr>
+          <w:rFonts w:ascii="Consolas" w:eastAsia="Times New Roman" w:hAnsi="Consolas" w:cs="Times New Roman"/>
+          <w:color w:val="F2F3F7"/>
+          <w:lang w:eastAsia="es-MX"/>
+        </w:rPr>
+        <w:t>    </w:t>
+      </w:r>
+      <w:proofErr w:type="spellStart"/>
+      <w:r>
+        <w:rPr>
+          <w:rFonts w:ascii="Consolas" w:eastAsia="Times New Roman" w:hAnsi="Consolas" w:cs="Times New Roman"/>
+          <w:color w:val="42C6FF"/>
+          <w:lang w:eastAsia="es-MX"/>
+        </w:rPr>
+        <w:t>background</w:t>
+      </w:r>
+      <w:proofErr w:type="spellEnd"/>
+      <w:r>
+        <w:rPr>
+          <w:rFonts w:ascii="Consolas" w:eastAsia="Times New Roman" w:hAnsi="Consolas" w:cs="Times New Roman"/>
+          <w:color w:val="42C6FF"/>
+          <w:lang w:eastAsia="es-MX"/>
+        </w:rPr>
+        <w:t>-color</w:t>
+      </w:r>
+      <w:r>
+        <w:rPr>
+          <w:rFonts w:ascii="Consolas" w:eastAsia="Times New Roman" w:hAnsi="Consolas" w:cs="Times New Roman"/>
+          <w:color w:val="F2F3F7"/>
+          <w:lang w:eastAsia="es-MX"/>
+        </w:rPr>
+        <w:t>: </w:t>
+      </w:r>
+      <w:r>
+        <w:rPr>
+          <w:rFonts w:ascii="Consolas" w:eastAsia="Times New Roman" w:hAnsi="Consolas" w:cs="Times New Roman"/>
+          <w:color w:val="CCCCCC"/>
+          <w:lang w:eastAsia="es-MX"/>
+        </w:rPr>
+        <w:t>#f72585</w:t>
+      </w:r>
+      <w:r>
+        <w:rPr>
+          <w:rFonts w:ascii="Consolas" w:eastAsia="Times New Roman" w:hAnsi="Consolas" w:cs="Times New Roman"/>
+          <w:color w:val="F2F3F7"/>
+          <w:lang w:eastAsia="es-MX"/>
+        </w:rPr>
+        <w:t>;</w:t>
+      </w:r>
+    </w:p>
+    <w:p>
+      <w:pPr>
+        <w:shd w:val="clear" w:color="auto" w:fill="0C0A20"/>
+        <w:spacing w:after="0" w:line="330" w:lineRule="atLeast"/>
+        <w:rPr>
+          <w:rFonts w:ascii="Consolas" w:eastAsia="Times New Roman" w:hAnsi="Consolas" w:cs="Times New Roman"/>
+          <w:color w:val="F2F3F7"/>
+          <w:lang w:eastAsia="es-MX"/>
+        </w:rPr>
+      </w:pPr>
+      <w:r>
+        <w:rPr>
+          <w:rFonts w:ascii="Consolas" w:eastAsia="Times New Roman" w:hAnsi="Consolas" w:cs="Times New Roman"/>
+          <w:color w:val="F2F3F7"/>
+          <w:lang w:eastAsia="es-MX"/>
+        </w:rPr>
+        <w:t>}</w:t>
+      </w:r>
+    </w:p>
+    <w:p>
+      <w:pPr>
+        <w:rPr>
+          <w:sz w:val="18"/>
+          <w:szCs w:val="18"/>
+        </w:rPr>
+      </w:pPr>
+    </w:p>
+    <w:p>
+      <w:pPr>
+        <w:tabs>
+          <w:tab w:val="left" w:pos="3744"/>
+        </w:tabs>
+        <w:rPr>
+          <w:sz w:val="18"/>
+          <w:szCs w:val="18"/>
+        </w:rPr>
+      </w:pPr>
+      <w:r>
+        <w:rPr>
+          <w:noProof/>
+          <w:lang w:eastAsia="es-MX"/>
+        </w:rPr>
+        <w:lastRenderedPageBreak/>
+        <w:drawing>
+          <wp:inline distT="0" distB="0" distL="0" distR="0" wp14:anchorId="00C9D4C8" wp14:editId="2309C097">
+            <wp:extent cx="3057525" cy="1280160"/>
+            <wp:effectExtent l="0" t="0" r="9525" b="0"/>
+            <wp:docPr id="73" name="Imagen 73"/>
+            <wp:cNvGraphicFramePr>
+              <a:graphicFrameLocks xmlns:a="http://schemas.openxmlformats.org/drawingml/2006/main" noChangeAspect="1"/>
+            </wp:cNvGraphicFramePr>
+            <a:graphic xmlns:a="http://schemas.openxmlformats.org/drawingml/2006/main">
+              <a:graphicData uri="http://schemas.openxmlformats.org/drawingml/2006/picture">
+                <pic:pic xmlns:pic="http://schemas.openxmlformats.org/drawingml/2006/picture">
+                  <pic:nvPicPr>
+                    <pic:cNvPr id="1" name=""/>
+                    <pic:cNvPicPr/>
+                  </pic:nvPicPr>
+                  <pic:blipFill>
+                    <a:blip r:embed="rId78"/>
+                    <a:stretch>
+                      <a:fillRect/>
+                    </a:stretch>
+                  </pic:blipFill>
+                  <pic:spPr>
+                    <a:xfrm>
+                      <a:off x="0" y="0"/>
+                      <a:ext cx="3066102" cy="1283751"/>
+                    </a:xfrm>
+                    <a:prstGeom prst="rect">
+                      <a:avLst/>
+                    </a:prstGeom>
+                  </pic:spPr>
+                </pic:pic>
+              </a:graphicData>
+            </a:graphic>
+          </wp:inline>
+        </w:drawing>
+      </w:r>
+    </w:p>
+    <w:p>
+      <w:pPr>
+        <w:tabs>
+          <w:tab w:val="left" w:pos="3744"/>
+        </w:tabs>
+        <w:rPr>
+          <w:sz w:val="18"/>
+          <w:szCs w:val="18"/>
+        </w:rPr>
+      </w:pPr>
+    </w:p>
+    <w:p>
+      <w:pPr>
+        <w:tabs>
+          <w:tab w:val="left" w:pos="3744"/>
+        </w:tabs>
+        <w:rPr>
+          <w:sz w:val="18"/>
+          <w:szCs w:val="18"/>
+        </w:rPr>
+      </w:pPr>
+    </w:p>
+    <w:p>
+      <w:pPr>
+        <w:rPr>
+          <w:sz w:val="18"/>
+          <w:szCs w:val="18"/>
+        </w:rPr>
+      </w:pPr>
+      <w:r>
+        <w:rPr>
+          <w:sz w:val="18"/>
+          <w:szCs w:val="18"/>
+        </w:rPr>
+        <w:t>****************************************</w:t>
+      </w:r>
+      <w:r>
+        <w:rPr>
+          <w:sz w:val="18"/>
+          <w:szCs w:val="18"/>
+        </w:rPr>
+        <w:t>********************************************************************************</w:t>
+      </w:r>
+    </w:p>
+    <w:p>
+      <w:pPr>
+        <w:rPr>
+          <w:sz w:val="18"/>
+          <w:szCs w:val="18"/>
+        </w:rPr>
+      </w:pPr>
+      <w:r>
+        <w:rPr>
+          <w:sz w:val="18"/>
+          <w:szCs w:val="18"/>
+        </w:rPr>
+        <w:t xml:space="preserve">Clase: </w:t>
+      </w:r>
+      <w:r>
+        <w:rPr>
+          <w:sz w:val="18"/>
+          <w:szCs w:val="18"/>
+        </w:rPr>
+        <w:t xml:space="preserve">Rutas relativas y absolutas en HTML </w:t>
+      </w:r>
+    </w:p>
+    <w:p>
+      <w:pPr>
+        <w:rPr>
+          <w:sz w:val="18"/>
+          <w:szCs w:val="18"/>
+        </w:rPr>
+      </w:pPr>
+      <w:r>
+        <w:rPr>
+          <w:sz w:val="18"/>
+          <w:szCs w:val="18"/>
+        </w:rPr>
+        <w:t>Las rutas hacen referencia la ubicación en donde se encuentra o vive un archivo y estas se diferencias en cuanto a los niveles en la estructura de archivos donde se contenga el recurso es decir hacia donde se apunte, para esta clase manejaremos las rutas relativas y rutas absolutas</w:t>
+      </w:r>
+    </w:p>
+    <w:p>
+      <w:pPr>
+        <w:rPr>
+          <w:sz w:val="18"/>
+          <w:szCs w:val="18"/>
+        </w:rPr>
+      </w:pPr>
+    </w:p>
+    <w:p>
+      <w:pPr>
+        <w:rPr>
+          <w:b/>
+          <w:sz w:val="18"/>
+          <w:szCs w:val="18"/>
+        </w:rPr>
+      </w:pPr>
+      <w:r>
+        <w:rPr>
+          <w:b/>
+          <w:sz w:val="18"/>
+          <w:szCs w:val="18"/>
+        </w:rPr>
+        <w:t>Rutas relativas:</w:t>
+      </w:r>
+    </w:p>
+    <w:p>
+      <w:pPr>
+        <w:rPr>
+          <w:sz w:val="18"/>
+          <w:szCs w:val="18"/>
+        </w:rPr>
+      </w:pPr>
+      <w:r>
+        <w:rPr>
+          <w:sz w:val="18"/>
+          <w:szCs w:val="18"/>
+        </w:rPr>
+        <w:t xml:space="preserve">Especifican los directorios y sus nombres para cargar un recurso, el inconveniente es que si se cambian los directorios de los </w:t>
+      </w:r>
+      <w:proofErr w:type="spellStart"/>
+      <w:r>
+        <w:rPr>
+          <w:sz w:val="18"/>
+          <w:szCs w:val="18"/>
+        </w:rPr>
+        <w:t>endPoints</w:t>
+      </w:r>
+      <w:proofErr w:type="spellEnd"/>
+      <w:r>
+        <w:rPr>
+          <w:sz w:val="18"/>
+          <w:szCs w:val="18"/>
+        </w:rPr>
+        <w:t xml:space="preserve"> donde</w:t>
+      </w:r>
+      <w:r>
+        <w:rPr>
+          <w:sz w:val="18"/>
+          <w:szCs w:val="18"/>
+        </w:rPr>
+        <w:t xml:space="preserve"> apuntan tendremos un error “</w:t>
+      </w:r>
+      <w:proofErr w:type="spellStart"/>
+      <w:r>
+        <w:rPr>
+          <w:sz w:val="18"/>
+          <w:szCs w:val="18"/>
+        </w:rPr>
+        <w:t>Cannot</w:t>
+      </w:r>
+      <w:proofErr w:type="spellEnd"/>
+      <w:r>
+        <w:rPr>
+          <w:sz w:val="18"/>
+          <w:szCs w:val="18"/>
+        </w:rPr>
+        <w:t xml:space="preserve"> GET</w:t>
+      </w:r>
+      <w:r>
+        <w:rPr>
+          <w:sz w:val="18"/>
+          <w:szCs w:val="18"/>
+        </w:rPr>
+        <w:t>”</w:t>
+      </w:r>
+    </w:p>
+    <w:p>
+      <w:pPr>
+        <w:rPr>
+          <w:sz w:val="18"/>
+          <w:szCs w:val="18"/>
+        </w:rPr>
+      </w:pPr>
+    </w:p>
+    <w:p>
+      <w:pPr>
+        <w:rPr>
+          <w:b/>
+          <w:sz w:val="18"/>
+          <w:szCs w:val="18"/>
+        </w:rPr>
+      </w:pPr>
+      <w:r>
+        <w:rPr>
+          <w:b/>
+          <w:sz w:val="18"/>
+          <w:szCs w:val="18"/>
+        </w:rPr>
+        <w:t>Rutas absolutas</w:t>
+      </w:r>
+      <w:r>
+        <w:rPr>
+          <w:b/>
+          <w:sz w:val="18"/>
+          <w:szCs w:val="18"/>
+        </w:rPr>
+        <w:t>:</w:t>
+      </w:r>
+    </w:p>
+    <w:p>
+      <w:pPr>
+        <w:rPr>
+          <w:sz w:val="18"/>
+          <w:szCs w:val="18"/>
+        </w:rPr>
+      </w:pPr>
+      <w:r>
+        <w:rPr>
+          <w:sz w:val="18"/>
+          <w:szCs w:val="18"/>
+        </w:rPr>
+        <w:t xml:space="preserve">Especifican la dirección directa donde se encuentra alojado un recurso </w:t>
+      </w:r>
+    </w:p>
+    <w:p>
+      <w:pPr>
+        <w:rPr>
+          <w:sz w:val="18"/>
+          <w:szCs w:val="18"/>
+        </w:rPr>
+      </w:pPr>
+    </w:p>
+    <w:p>
+      <w:pPr>
+        <w:rPr>
+          <w:i/>
+          <w:sz w:val="18"/>
+          <w:szCs w:val="18"/>
+          <w:u w:val="single"/>
+        </w:rPr>
+      </w:pPr>
+      <w:r>
+        <w:rPr>
+          <w:sz w:val="18"/>
+          <w:szCs w:val="18"/>
+        </w:rPr>
+        <w:t>Dependiendo nuestras nec</w:t>
+      </w:r>
+      <w:r>
+        <w:rPr>
+          <w:sz w:val="18"/>
+          <w:szCs w:val="18"/>
+        </w:rPr>
+        <w:t xml:space="preserve">esidades especificaremos el tipo de ruta a usar dependiendo la organización del proyecto web, a la raíz del proyecto web se le conoce como </w:t>
+      </w:r>
+      <w:r>
+        <w:rPr>
+          <w:i/>
+          <w:sz w:val="18"/>
+          <w:szCs w:val="18"/>
+          <w:u w:val="single"/>
+        </w:rPr>
+        <w:t>“</w:t>
+      </w:r>
+      <w:proofErr w:type="spellStart"/>
+      <w:r>
+        <w:rPr>
+          <w:i/>
+          <w:sz w:val="18"/>
+          <w:szCs w:val="18"/>
+          <w:u w:val="single"/>
+        </w:rPr>
+        <w:t>context</w:t>
+      </w:r>
+      <w:proofErr w:type="spellEnd"/>
+      <w:r>
+        <w:rPr>
+          <w:i/>
+          <w:sz w:val="18"/>
+          <w:szCs w:val="18"/>
+          <w:u w:val="single"/>
+        </w:rPr>
+        <w:t xml:space="preserve"> </w:t>
+      </w:r>
+      <w:proofErr w:type="spellStart"/>
+      <w:r>
+        <w:rPr>
+          <w:i/>
+          <w:sz w:val="18"/>
+          <w:szCs w:val="18"/>
+          <w:u w:val="single"/>
+        </w:rPr>
+        <w:t>root</w:t>
+      </w:r>
+      <w:proofErr w:type="spellEnd"/>
+      <w:r>
+        <w:rPr>
+          <w:i/>
+          <w:sz w:val="18"/>
+          <w:szCs w:val="18"/>
+          <w:u w:val="single"/>
+        </w:rPr>
+        <w:t>”</w:t>
+      </w:r>
+      <w:r>
+        <w:rPr>
+          <w:i/>
+          <w:sz w:val="18"/>
+          <w:szCs w:val="18"/>
+          <w:u w:val="single"/>
+        </w:rPr>
+        <w:t>.</w:t>
+      </w:r>
+    </w:p>
+    <w:p>
+      <w:pPr>
+        <w:rPr>
+          <w:sz w:val="18"/>
+          <w:szCs w:val="18"/>
+        </w:rPr>
+      </w:pPr>
+      <w:r>
+        <w:rPr>
+          <w:sz w:val="18"/>
+          <w:szCs w:val="18"/>
+        </w:rPr>
+        <w:t>Para ejemplificar el manejo</w:t>
+      </w:r>
+      <w:r>
+        <w:rPr>
+          <w:sz w:val="18"/>
+          <w:szCs w:val="18"/>
+        </w:rPr>
+        <w:t xml:space="preserve"> de las rutas trabajamos con el archivo de estilos</w:t>
+      </w:r>
+      <w:r>
+        <w:rPr>
+          <w:sz w:val="18"/>
+          <w:szCs w:val="18"/>
+        </w:rPr>
+        <w:t xml:space="preserve"> e hicimos un repaso de la etiqueta de &lt;link/&gt; para establecer la referencia y el tipo de relación de los documentos.</w:t>
+      </w:r>
+    </w:p>
+    <w:p>
+      <w:pPr>
+        <w:rPr>
+          <w:sz w:val="18"/>
+          <w:szCs w:val="18"/>
+        </w:rPr>
+      </w:pPr>
+      <w:r>
+        <w:rPr>
+          <w:sz w:val="18"/>
+          <w:szCs w:val="18"/>
+        </w:rPr>
+        <w:t xml:space="preserve">Así mismo se puede direccionar de otra maneras dependiendo los niveles que se quieran trabajar por ejemplo para subir una carpeta </w:t>
+      </w:r>
+      <w:r>
+        <w:rPr>
+          <w:sz w:val="18"/>
+          <w:szCs w:val="18"/>
+        </w:rPr>
+        <w:t xml:space="preserve">y direccionar desde el archivo de contenido usamos en la etiqueta &lt;a&gt; en el atributo </w:t>
+      </w:r>
+      <w:proofErr w:type="spellStart"/>
+      <w:r>
+        <w:rPr>
+          <w:sz w:val="18"/>
+          <w:szCs w:val="18"/>
+        </w:rPr>
+        <w:t>href</w:t>
+      </w:r>
+      <w:proofErr w:type="spellEnd"/>
+      <w:r>
+        <w:rPr>
+          <w:sz w:val="18"/>
+          <w:szCs w:val="18"/>
+        </w:rPr>
+        <w:t>=</w:t>
+      </w:r>
+      <w:proofErr w:type="gramStart"/>
+      <w:r>
+        <w:rPr>
+          <w:sz w:val="18"/>
+          <w:szCs w:val="18"/>
+        </w:rPr>
+        <w:t>”..</w:t>
+      </w:r>
+      <w:proofErr w:type="gramEnd"/>
+      <w:r>
+        <w:rPr>
+          <w:sz w:val="18"/>
+          <w:szCs w:val="18"/>
+        </w:rPr>
+        <w:t>/”&gt; dos puntos y la diagonal para mostrar él</w:t>
+      </w:r>
+      <w:bookmarkStart w:id="0" w:name="_GoBack"/>
+      <w:bookmarkEnd w:id="0"/>
+      <w:r>
+        <w:rPr>
+          <w:sz w:val="18"/>
+          <w:szCs w:val="18"/>
+        </w:rPr>
+        <w:t xml:space="preserve"> se está subiendo un nivel </w:t>
+      </w:r>
+    </w:p>
+    <w:p>
+      <w:pPr>
+        <w:rPr>
+          <w:sz w:val="18"/>
+          <w:szCs w:val="18"/>
+        </w:rPr>
+      </w:pPr>
     </w:p>
     <w:p>
       <w:pPr>

</xml_diff>